<commit_message>
Poprawienie bledow oraz warningów w plikach. Koniec częsci od Daniel.D. Wykonano pierwszą dokumentację projektu
</commit_message>
<xml_diff>
--- a/Dokumentacja.docx
+++ b/Dokumentacja.docx
@@ -8,7 +8,12 @@
       </w:r>
     </w:p>
     <w:p>
-      <w:hyperlink r:id="rId4" w:history="1">
+      <w:pPr>
+        <w:rPr>
+          <w:rStyle w:val="Hipercze"/>
+        </w:rPr>
+      </w:pPr>
+      <w:hyperlink r:id="rId5" w:history="1">
         <w:r>
           <w:rPr>
             <w:rStyle w:val="Hipercze"/>
@@ -17,6 +22,1654 @@
         </w:r>
       </w:hyperlink>
     </w:p>
+    <w:p>
+      <w:pPr>
+        <w:rPr>
+          <w:rStyle w:val="Hipercze"/>
+        </w:rPr>
+      </w:pPr>
+    </w:p>
+    <w:p>
+      <w:pPr>
+        <w:pStyle w:val="Akapitzlist"/>
+        <w:numPr>
+          <w:ilvl w:val="0"/>
+          <w:numId w:val="1"/>
+        </w:numPr>
+        <w:ind w:left="426" w:hanging="426"/>
+        <w:rPr>
+          <w:rStyle w:val="Hipercze"/>
+          <w:b/>
+          <w:bCs/>
+          <w:color w:val="auto"/>
+          <w:sz w:val="28"/>
+          <w:szCs w:val="28"/>
+          <w:u w:val="none"/>
+        </w:rPr>
+      </w:pPr>
+      <w:r>
+        <w:rPr>
+          <w:rStyle w:val="Hipercze"/>
+          <w:b/>
+          <w:bCs/>
+          <w:color w:val="auto"/>
+          <w:sz w:val="28"/>
+          <w:szCs w:val="28"/>
+          <w:u w:val="none"/>
+        </w:rPr>
+        <w:t>Temat Projektu wraz z opisem</w:t>
+      </w:r>
+    </w:p>
+    <w:p>
+      <w:pPr>
+        <w:spacing w:after="0"/>
+        <w:rPr>
+          <w:rStyle w:val="Hipercze"/>
+          <w:color w:val="auto"/>
+        </w:rPr>
+      </w:pPr>
+      <w:r>
+        <w:rPr>
+          <w:rStyle w:val="Hipercze"/>
+          <w:color w:val="auto"/>
+        </w:rPr>
+        <w:t xml:space="preserve">Układ sterujący stanem 8 wyjść za pomocą komend wysyłanych z terminala </w:t>
+      </w:r>
+    </w:p>
+    <w:p>
+      <w:pPr>
+        <w:spacing w:after="0"/>
+        <w:rPr>
+          <w:rStyle w:val="Hipercze"/>
+          <w:color w:val="auto"/>
+          <w:u w:val="none"/>
+        </w:rPr>
+      </w:pPr>
+      <w:r>
+        <w:rPr>
+          <w:rStyle w:val="Hipercze"/>
+          <w:color w:val="auto"/>
+          <w:u w:val="none"/>
+        </w:rPr>
+        <w:t xml:space="preserve">Wykorzystane elementy sprzętowe: </w:t>
+      </w:r>
+    </w:p>
+    <w:p>
+      <w:pPr>
+        <w:spacing w:after="0"/>
+        <w:rPr>
+          <w:rStyle w:val="Hipercze"/>
+          <w:color w:val="auto"/>
+          <w:u w:val="none"/>
+        </w:rPr>
+      </w:pPr>
+      <w:r>
+        <w:rPr>
+          <w:rStyle w:val="Hipercze"/>
+          <w:color w:val="auto"/>
+          <w:u w:val="none"/>
+        </w:rPr>
+        <w:t>Diody LED, Przyciski, Konwerter poziomów RS232, Kabel szeregowy „</w:t>
+      </w:r>
+      <w:proofErr w:type="spellStart"/>
+      <w:r>
+        <w:rPr>
+          <w:rStyle w:val="Hipercze"/>
+          <w:color w:val="auto"/>
+          <w:u w:val="none"/>
+        </w:rPr>
+        <w:t>Null</w:t>
+      </w:r>
+      <w:proofErr w:type="spellEnd"/>
+      <w:r>
+        <w:rPr>
+          <w:rStyle w:val="Hipercze"/>
+          <w:color w:val="auto"/>
+          <w:u w:val="none"/>
+        </w:rPr>
+        <w:t xml:space="preserve"> Modem” </w:t>
+      </w:r>
+    </w:p>
+    <w:p>
+      <w:pPr>
+        <w:spacing w:after="0"/>
+        <w:rPr>
+          <w:rStyle w:val="Hipercze"/>
+          <w:color w:val="auto"/>
+          <w:u w:val="none"/>
+        </w:rPr>
+      </w:pPr>
+      <w:r>
+        <w:rPr>
+          <w:rStyle w:val="Hipercze"/>
+          <w:color w:val="auto"/>
+          <w:u w:val="none"/>
+        </w:rPr>
+        <w:t xml:space="preserve">Wymagania: </w:t>
+      </w:r>
+    </w:p>
+    <w:p>
+      <w:pPr>
+        <w:spacing w:after="0"/>
+        <w:ind w:left="567"/>
+        <w:rPr>
+          <w:rStyle w:val="Hipercze"/>
+          <w:color w:val="auto"/>
+          <w:u w:val="none"/>
+        </w:rPr>
+      </w:pPr>
+      <w:r>
+        <w:rPr>
+          <w:rStyle w:val="Hipercze"/>
+          <w:b/>
+          <w:bCs/>
+          <w:color w:val="auto"/>
+          <w:u w:val="none"/>
+        </w:rPr>
+        <w:t>1.</w:t>
+      </w:r>
+      <w:r>
+        <w:rPr>
+          <w:rStyle w:val="Hipercze"/>
+          <w:color w:val="auto"/>
+          <w:u w:val="none"/>
+        </w:rPr>
+        <w:t xml:space="preserve"> Urządzenie jest podłączone do komputera PC na którym pracuje program terminala </w:t>
+      </w:r>
+    </w:p>
+    <w:p>
+      <w:pPr>
+        <w:spacing w:after="0"/>
+        <w:ind w:left="567"/>
+        <w:rPr>
+          <w:rStyle w:val="Hipercze"/>
+          <w:color w:val="auto"/>
+          <w:u w:val="none"/>
+        </w:rPr>
+      </w:pPr>
+      <w:r>
+        <w:rPr>
+          <w:rStyle w:val="Hipercze"/>
+          <w:b/>
+          <w:bCs/>
+          <w:color w:val="auto"/>
+          <w:u w:val="none"/>
+        </w:rPr>
+        <w:t>2.</w:t>
+      </w:r>
+      <w:r>
+        <w:rPr>
+          <w:rStyle w:val="Hipercze"/>
+          <w:color w:val="auto"/>
+          <w:u w:val="none"/>
+        </w:rPr>
+        <w:t xml:space="preserve"> Urządzenie odbiera szeregowo dane z PC. Każda komenda jest zakończona znakiem LF. </w:t>
+      </w:r>
+    </w:p>
+    <w:p>
+      <w:pPr>
+        <w:spacing w:after="0"/>
+        <w:ind w:left="567"/>
+        <w:rPr>
+          <w:rStyle w:val="Hipercze"/>
+          <w:color w:val="auto"/>
+          <w:u w:val="none"/>
+        </w:rPr>
+      </w:pPr>
+      <w:r>
+        <w:rPr>
+          <w:rStyle w:val="Hipercze"/>
+          <w:color w:val="auto"/>
+          <w:u w:val="none"/>
+        </w:rPr>
+        <w:t xml:space="preserve">Komendy: </w:t>
+      </w:r>
+    </w:p>
+    <w:p>
+      <w:pPr>
+        <w:spacing w:after="0"/>
+        <w:ind w:left="709"/>
+        <w:rPr>
+          <w:rStyle w:val="Hipercze"/>
+          <w:color w:val="auto"/>
+          <w:u w:val="none"/>
+        </w:rPr>
+      </w:pPr>
+      <w:proofErr w:type="spellStart"/>
+      <w:r>
+        <w:rPr>
+          <w:rStyle w:val="Hipercze"/>
+          <w:color w:val="auto"/>
+          <w:u w:val="none"/>
+        </w:rPr>
+        <w:t>ONi</w:t>
+      </w:r>
+      <w:proofErr w:type="spellEnd"/>
+      <w:r>
+        <w:rPr>
+          <w:rStyle w:val="Hipercze"/>
+          <w:color w:val="auto"/>
+          <w:u w:val="none"/>
+        </w:rPr>
+        <w:t xml:space="preserve"> – (gdzie i </w:t>
+      </w:r>
+      <w:r>
+        <w:rPr>
+          <w:rStyle w:val="Hipercze"/>
+          <w:color w:val="auto"/>
+          <w:u w:val="none"/>
+        </w:rPr>
+        <w:t>należy do przedziału</w:t>
+      </w:r>
+      <w:r>
+        <w:rPr>
+          <w:rStyle w:val="Hipercze"/>
+          <w:color w:val="auto"/>
+          <w:u w:val="none"/>
+        </w:rPr>
+        <w:t xml:space="preserve">&lt;0-7&gt; jest numerem wyjścia). Komenda powoduje włączenie wyjścia nr i. </w:t>
+      </w:r>
+    </w:p>
+    <w:p>
+      <w:pPr>
+        <w:spacing w:after="0"/>
+        <w:ind w:left="709"/>
+        <w:rPr>
+          <w:rStyle w:val="Hipercze"/>
+          <w:color w:val="auto"/>
+          <w:u w:val="none"/>
+        </w:rPr>
+      </w:pPr>
+      <w:proofErr w:type="spellStart"/>
+      <w:r>
+        <w:rPr>
+          <w:rStyle w:val="Hipercze"/>
+          <w:color w:val="auto"/>
+          <w:u w:val="none"/>
+        </w:rPr>
+        <w:t>OFFi</w:t>
+      </w:r>
+      <w:proofErr w:type="spellEnd"/>
+      <w:r>
+        <w:rPr>
+          <w:rStyle w:val="Hipercze"/>
+          <w:color w:val="auto"/>
+          <w:u w:val="none"/>
+        </w:rPr>
+        <w:t xml:space="preserve"> –Wyłączenie wyjścia nr i. </w:t>
+      </w:r>
+    </w:p>
+    <w:p>
+      <w:pPr>
+        <w:spacing w:after="0"/>
+        <w:ind w:left="709"/>
+        <w:rPr>
+          <w:rStyle w:val="Hipercze"/>
+          <w:color w:val="auto"/>
+          <w:u w:val="none"/>
+        </w:rPr>
+      </w:pPr>
+      <w:r>
+        <w:rPr>
+          <w:rStyle w:val="Hipercze"/>
+          <w:color w:val="auto"/>
+          <w:u w:val="none"/>
+        </w:rPr>
+        <w:t xml:space="preserve">ONALL – Włącz wszystkie wyjścia. </w:t>
+      </w:r>
+    </w:p>
+    <w:p>
+      <w:pPr>
+        <w:spacing w:after="0"/>
+        <w:ind w:left="709"/>
+        <w:rPr>
+          <w:rStyle w:val="Hipercze"/>
+          <w:color w:val="auto"/>
+          <w:u w:val="none"/>
+        </w:rPr>
+      </w:pPr>
+      <w:r>
+        <w:rPr>
+          <w:rStyle w:val="Hipercze"/>
+          <w:color w:val="auto"/>
+          <w:u w:val="none"/>
+        </w:rPr>
+        <w:t xml:space="preserve">OFFALL – Wyłącz wszystkie wyjścia. </w:t>
+      </w:r>
+    </w:p>
+    <w:p>
+      <w:pPr>
+        <w:spacing w:after="0"/>
+        <w:ind w:left="709"/>
+        <w:rPr>
+          <w:rStyle w:val="Hipercze"/>
+          <w:color w:val="auto"/>
+          <w:u w:val="none"/>
+        </w:rPr>
+      </w:pPr>
+      <w:r>
+        <w:rPr>
+          <w:rStyle w:val="Hipercze"/>
+          <w:color w:val="auto"/>
+          <w:u w:val="none"/>
+        </w:rPr>
+        <w:t xml:space="preserve">AT – </w:t>
+      </w:r>
+      <w:proofErr w:type="spellStart"/>
+      <w:r>
+        <w:rPr>
+          <w:rStyle w:val="Hipercze"/>
+          <w:color w:val="auto"/>
+          <w:u w:val="none"/>
+        </w:rPr>
+        <w:t>Attention</w:t>
+      </w:r>
+      <w:proofErr w:type="spellEnd"/>
+      <w:r>
+        <w:rPr>
+          <w:rStyle w:val="Hipercze"/>
+          <w:color w:val="auto"/>
+          <w:u w:val="none"/>
+        </w:rPr>
+        <w:t>. Przesyła do terminala informację (</w:t>
+      </w:r>
+      <w:proofErr w:type="gramStart"/>
+      <w:r>
+        <w:rPr>
+          <w:rStyle w:val="Hipercze"/>
+          <w:color w:val="auto"/>
+          <w:u w:val="none"/>
+        </w:rPr>
+        <w:t>np..</w:t>
+      </w:r>
+      <w:proofErr w:type="gramEnd"/>
+      <w:r>
+        <w:rPr>
+          <w:rStyle w:val="Hipercze"/>
+          <w:color w:val="auto"/>
+          <w:u w:val="none"/>
+        </w:rPr>
+        <w:t xml:space="preserve"> „Nasz </w:t>
+      </w:r>
+      <w:proofErr w:type="spellStart"/>
+      <w:r>
+        <w:rPr>
+          <w:rStyle w:val="Hipercze"/>
+          <w:color w:val="auto"/>
+          <w:u w:val="none"/>
+        </w:rPr>
+        <w:t>wspanialy</w:t>
+      </w:r>
+      <w:proofErr w:type="spellEnd"/>
+      <w:r>
+        <w:rPr>
+          <w:rStyle w:val="Hipercze"/>
+          <w:color w:val="auto"/>
+          <w:u w:val="none"/>
+        </w:rPr>
+        <w:t xml:space="preserve"> projekt v 2012”) </w:t>
+      </w:r>
+    </w:p>
+    <w:p>
+      <w:pPr>
+        <w:spacing w:after="0"/>
+        <w:ind w:left="567"/>
+        <w:rPr>
+          <w:rStyle w:val="Hipercze"/>
+          <w:color w:val="auto"/>
+          <w:u w:val="none"/>
+        </w:rPr>
+      </w:pPr>
+      <w:r>
+        <w:rPr>
+          <w:rStyle w:val="Hipercze"/>
+          <w:b/>
+          <w:bCs/>
+          <w:color w:val="auto"/>
+          <w:u w:val="none"/>
+        </w:rPr>
+        <w:t>3.</w:t>
+      </w:r>
+      <w:r>
+        <w:rPr>
+          <w:rStyle w:val="Hipercze"/>
+          <w:color w:val="auto"/>
+          <w:u w:val="none"/>
+        </w:rPr>
+        <w:t xml:space="preserve"> Każda odebrana komenda powinna być potwierdzone poprzez przesłanie do PC albo ciągu liter „OK.”. jeśli komenda była poprawna albo „ERR” w </w:t>
+      </w:r>
+      <w:proofErr w:type="gramStart"/>
+      <w:r>
+        <w:rPr>
+          <w:rStyle w:val="Hipercze"/>
+          <w:color w:val="auto"/>
+          <w:u w:val="none"/>
+        </w:rPr>
+        <w:t>przypadku</w:t>
+      </w:r>
+      <w:proofErr w:type="gramEnd"/>
+      <w:r>
+        <w:rPr>
+          <w:rStyle w:val="Hipercze"/>
+          <w:color w:val="auto"/>
+          <w:u w:val="none"/>
+        </w:rPr>
+        <w:t xml:space="preserve"> gdy komenda nie została rozpoznana. </w:t>
+      </w:r>
+    </w:p>
+    <w:p>
+      <w:pPr>
+        <w:spacing w:after="0"/>
+        <w:rPr>
+          <w:rStyle w:val="Hipercze"/>
+          <w:color w:val="auto"/>
+          <w:u w:val="none"/>
+        </w:rPr>
+      </w:pPr>
+      <w:r>
+        <w:rPr>
+          <w:rStyle w:val="Hipercze"/>
+          <w:color w:val="auto"/>
+          <w:u w:val="none"/>
+        </w:rPr>
+        <w:t xml:space="preserve">Użyć oddzielnych zadań co najmniej do: </w:t>
+      </w:r>
+    </w:p>
+    <w:p>
+      <w:pPr>
+        <w:spacing w:after="0"/>
+        <w:ind w:left="567"/>
+        <w:rPr>
+          <w:rStyle w:val="Hipercze"/>
+          <w:color w:val="auto"/>
+          <w:u w:val="none"/>
+        </w:rPr>
+      </w:pPr>
+      <w:r>
+        <w:rPr>
+          <w:rStyle w:val="Hipercze"/>
+          <w:b/>
+          <w:bCs/>
+          <w:color w:val="auto"/>
+          <w:u w:val="none"/>
+        </w:rPr>
+        <w:t>1.</w:t>
+      </w:r>
+      <w:r>
+        <w:rPr>
+          <w:rStyle w:val="Hipercze"/>
+          <w:color w:val="auto"/>
+          <w:u w:val="none"/>
+        </w:rPr>
+        <w:t xml:space="preserve"> Odczytu znaku z portu szeregowego (przerwanie), </w:t>
+      </w:r>
+    </w:p>
+    <w:p>
+      <w:pPr>
+        <w:spacing w:after="0"/>
+        <w:ind w:left="567"/>
+        <w:rPr>
+          <w:rStyle w:val="Hipercze"/>
+          <w:color w:val="auto"/>
+          <w:u w:val="none"/>
+        </w:rPr>
+      </w:pPr>
+      <w:r>
+        <w:rPr>
+          <w:rStyle w:val="Hipercze"/>
+          <w:b/>
+          <w:bCs/>
+          <w:color w:val="auto"/>
+          <w:u w:val="none"/>
+        </w:rPr>
+        <w:t>2.</w:t>
+      </w:r>
+      <w:r>
+        <w:rPr>
+          <w:rStyle w:val="Hipercze"/>
+          <w:color w:val="auto"/>
+          <w:u w:val="none"/>
+        </w:rPr>
+        <w:t xml:space="preserve"> Zapisu znaku do portu szeregowego (przerwanie) </w:t>
+      </w:r>
+    </w:p>
+    <w:p>
+      <w:pPr>
+        <w:spacing w:after="0"/>
+        <w:ind w:left="567"/>
+        <w:rPr>
+          <w:rStyle w:val="Hipercze"/>
+          <w:color w:val="auto"/>
+          <w:sz w:val="28"/>
+          <w:szCs w:val="28"/>
+          <w:u w:val="none"/>
+        </w:rPr>
+      </w:pPr>
+      <w:r>
+        <w:rPr>
+          <w:rStyle w:val="Hipercze"/>
+          <w:b/>
+          <w:bCs/>
+          <w:color w:val="auto"/>
+          <w:u w:val="none"/>
+        </w:rPr>
+        <w:t>3.</w:t>
+      </w:r>
+      <w:r>
+        <w:rPr>
+          <w:rStyle w:val="Hipercze"/>
+          <w:color w:val="auto"/>
+          <w:u w:val="none"/>
+        </w:rPr>
+        <w:t xml:space="preserve"> Sprawdzanie poprawności komend i </w:t>
+      </w:r>
+      <w:proofErr w:type="gramStart"/>
+      <w:r>
+        <w:rPr>
+          <w:rStyle w:val="Hipercze"/>
+          <w:color w:val="auto"/>
+          <w:u w:val="none"/>
+        </w:rPr>
+        <w:t>ich  wykonanie</w:t>
+      </w:r>
+      <w:proofErr w:type="gramEnd"/>
+      <w:r>
+        <w:rPr>
+          <w:rStyle w:val="Hipercze"/>
+          <w:color w:val="auto"/>
+          <w:u w:val="none"/>
+        </w:rPr>
+        <w:t>.  Do komunikacji pomiędzy zadaniami użyć kolejek/ semaforów.</w:t>
+      </w:r>
+      <w:r>
+        <w:rPr>
+          <w:rStyle w:val="Hipercze"/>
+          <w:color w:val="auto"/>
+          <w:sz w:val="28"/>
+          <w:szCs w:val="28"/>
+          <w:u w:val="none"/>
+        </w:rPr>
+        <w:br/>
+      </w:r>
+    </w:p>
+    <w:p>
+      <w:pPr>
+        <w:keepNext/>
+      </w:pPr>
+      <w:r>
+        <w:rPr>
+          <w:noProof/>
+        </w:rPr>
+        <w:lastRenderedPageBreak/>
+        <w:drawing>
+          <wp:inline distT="0" distB="0" distL="0" distR="0" wp14:anchorId="172D4933" wp14:editId="5ED20F9E">
+            <wp:extent cx="5676900" cy="8486775"/>
+            <wp:effectExtent l="0" t="0" r="0" b="9525"/>
+            <wp:docPr id="1" name="Obraz 1" descr="Obraz zawierający tekst, sprzęt elektroniczny, obwód&#10;&#10;Opis wygenerowany automatycznie"/>
+            <wp:cNvGraphicFramePr>
+              <a:graphicFrameLocks xmlns:a="http://schemas.openxmlformats.org/drawingml/2006/main" noChangeAspect="1"/>
+            </wp:cNvGraphicFramePr>
+            <a:graphic xmlns:a="http://schemas.openxmlformats.org/drawingml/2006/main">
+              <a:graphicData uri="http://schemas.openxmlformats.org/drawingml/2006/picture">
+                <pic:pic xmlns:pic="http://schemas.openxmlformats.org/drawingml/2006/picture">
+                  <pic:nvPicPr>
+                    <pic:cNvPr id="1" name="Obraz 1" descr="Obraz zawierający tekst, sprzęt elektroniczny, obwód&#10;&#10;Opis wygenerowany automatycznie"/>
+                    <pic:cNvPicPr/>
+                  </pic:nvPicPr>
+                  <pic:blipFill>
+                    <a:blip r:embed="rId6"/>
+                    <a:stretch>
+                      <a:fillRect/>
+                    </a:stretch>
+                  </pic:blipFill>
+                  <pic:spPr>
+                    <a:xfrm>
+                      <a:off x="0" y="0"/>
+                      <a:ext cx="5676900" cy="8486775"/>
+                    </a:xfrm>
+                    <a:prstGeom prst="rect">
+                      <a:avLst/>
+                    </a:prstGeom>
+                  </pic:spPr>
+                </pic:pic>
+              </a:graphicData>
+            </a:graphic>
+          </wp:inline>
+        </w:drawing>
+      </w:r>
+    </w:p>
+    <w:p>
+      <w:pPr>
+        <w:pStyle w:val="Legenda"/>
+      </w:pPr>
+      <w:r>
+        <w:t xml:space="preserve">Rysunek </w:t>
+      </w:r>
+      <w:r>
+        <w:fldChar w:fldCharType="begin"/>
+      </w:r>
+      <w:r>
+        <w:instrText xml:space="preserve"> SEQ Rysunek \* ARABIC </w:instrText>
+      </w:r>
+      <w:r>
+        <w:fldChar w:fldCharType="separate"/>
+      </w:r>
+      <w:r>
+        <w:rPr>
+          <w:noProof/>
+        </w:rPr>
+        <w:t>1</w:t>
+      </w:r>
+      <w:r>
+        <w:rPr>
+          <w:noProof/>
+        </w:rPr>
+        <w:fldChar w:fldCharType="end"/>
+      </w:r>
+      <w:r>
+        <w:t xml:space="preserve"> Wygląd płytki </w:t>
+      </w:r>
+      <w:r>
+        <w:t>STM32F4DISCOVERY</w:t>
+      </w:r>
+    </w:p>
+    <w:p>
+      <w:r>
+        <w:lastRenderedPageBreak/>
+        <w:t>Schemat ideowy rozwiązania:</w:t>
+      </w:r>
+    </w:p>
+    <w:p>
+      <w:r>
+        <w:rPr>
+          <w:noProof/>
+        </w:rPr>
+        <w:drawing>
+          <wp:inline distT="0" distB="0" distL="0" distR="0" wp14:anchorId="031AA3CE" wp14:editId="76BB63A8">
+            <wp:extent cx="5760720" cy="3255010"/>
+            <wp:effectExtent l="0" t="0" r="0" b="2540"/>
+            <wp:docPr id="2" name="Obraz 2"/>
+            <wp:cNvGraphicFramePr>
+              <a:graphicFrameLocks xmlns:a="http://schemas.openxmlformats.org/drawingml/2006/main" noChangeAspect="1"/>
+            </wp:cNvGraphicFramePr>
+            <a:graphic xmlns:a="http://schemas.openxmlformats.org/drawingml/2006/main">
+              <a:graphicData uri="http://schemas.openxmlformats.org/drawingml/2006/picture">
+                <pic:pic xmlns:pic="http://schemas.openxmlformats.org/drawingml/2006/picture">
+                  <pic:nvPicPr>
+                    <pic:cNvPr id="0" name="Picture 1"/>
+                    <pic:cNvPicPr>
+                      <a:picLocks noChangeAspect="1" noChangeArrowheads="1"/>
+                    </pic:cNvPicPr>
+                  </pic:nvPicPr>
+                  <pic:blipFill>
+                    <a:blip r:embed="rId7">
+                      <a:extLst>
+                        <a:ext uri="{28A0092B-C50C-407E-A947-70E740481C1C}">
+                          <a14:useLocalDpi xmlns:a14="http://schemas.microsoft.com/office/drawing/2010/main" val="0"/>
+                        </a:ext>
+                      </a:extLst>
+                    </a:blip>
+                    <a:srcRect/>
+                    <a:stretch>
+                      <a:fillRect/>
+                    </a:stretch>
+                  </pic:blipFill>
+                  <pic:spPr bwMode="auto">
+                    <a:xfrm>
+                      <a:off x="0" y="0"/>
+                      <a:ext cx="5760720" cy="3255010"/>
+                    </a:xfrm>
+                    <a:prstGeom prst="rect">
+                      <a:avLst/>
+                    </a:prstGeom>
+                    <a:noFill/>
+                    <a:ln>
+                      <a:noFill/>
+                    </a:ln>
+                  </pic:spPr>
+                </pic:pic>
+              </a:graphicData>
+            </a:graphic>
+          </wp:inline>
+        </w:drawing>
+      </w:r>
+    </w:p>
+    <w:p/>
+    <w:tbl>
+      <w:tblPr>
+        <w:tblStyle w:val="Tabela-Siatka"/>
+        <w:tblW w:w="0" w:type="auto"/>
+        <w:tblLook w:val="04A0" w:firstRow="1" w:lastRow="0" w:firstColumn="1" w:lastColumn="0" w:noHBand="0" w:noVBand="1"/>
+      </w:tblPr>
+      <w:tblGrid>
+        <w:gridCol w:w="4531"/>
+        <w:gridCol w:w="4531"/>
+      </w:tblGrid>
+      <w:tr>
+        <w:tc>
+          <w:tcPr>
+            <w:tcW w:w="4531" w:type="dxa"/>
+          </w:tcPr>
+          <w:p>
+            <w:r>
+              <w:t xml:space="preserve">Numer </w:t>
+            </w:r>
+            <w:proofErr w:type="spellStart"/>
+            <w:r>
+              <w:t>pinu</w:t>
+            </w:r>
+            <w:proofErr w:type="spellEnd"/>
+          </w:p>
+        </w:tc>
+        <w:tc>
+          <w:tcPr>
+            <w:tcW w:w="4531" w:type="dxa"/>
+          </w:tcPr>
+          <w:p>
+            <w:r>
+              <w:t>Rola</w:t>
+            </w:r>
+          </w:p>
+        </w:tc>
+      </w:tr>
+      <w:tr>
+        <w:tc>
+          <w:tcPr>
+            <w:tcW w:w="4531" w:type="dxa"/>
+          </w:tcPr>
+          <w:p>
+            <w:r>
+              <w:rPr>
+                <w:highlight w:val="green"/>
+              </w:rPr>
+              <w:t>PC1</w:t>
+            </w:r>
+          </w:p>
+        </w:tc>
+        <w:tc>
+          <w:tcPr>
+            <w:tcW w:w="4531" w:type="dxa"/>
+          </w:tcPr>
+          <w:p>
+            <w:r>
+              <w:t>Dioda nr.</w:t>
+            </w:r>
+            <w:r>
+              <w:t>0</w:t>
+            </w:r>
+          </w:p>
+        </w:tc>
+      </w:tr>
+      <w:tr>
+        <w:tc>
+          <w:tcPr>
+            <w:tcW w:w="4531" w:type="dxa"/>
+          </w:tcPr>
+          <w:p>
+            <w:pPr>
+              <w:rPr>
+                <w:highlight w:val="green"/>
+              </w:rPr>
+            </w:pPr>
+            <w:r>
+              <w:rPr>
+                <w:highlight w:val="green"/>
+              </w:rPr>
+              <w:t>PC3</w:t>
+            </w:r>
+          </w:p>
+        </w:tc>
+        <w:tc>
+          <w:tcPr>
+            <w:tcW w:w="4531" w:type="dxa"/>
+          </w:tcPr>
+          <w:p>
+            <w:r>
+              <w:t>Dioda nr.1</w:t>
+            </w:r>
+          </w:p>
+        </w:tc>
+      </w:tr>
+      <w:tr>
+        <w:tc>
+          <w:tcPr>
+            <w:tcW w:w="4531" w:type="dxa"/>
+          </w:tcPr>
+          <w:p>
+            <w:pPr>
+              <w:rPr>
+                <w:highlight w:val="green"/>
+              </w:rPr>
+            </w:pPr>
+            <w:r>
+              <w:rPr>
+                <w:highlight w:val="green"/>
+              </w:rPr>
+              <w:t>PA1</w:t>
+            </w:r>
+          </w:p>
+        </w:tc>
+        <w:tc>
+          <w:tcPr>
+            <w:tcW w:w="4531" w:type="dxa"/>
+          </w:tcPr>
+          <w:p>
+            <w:r>
+              <w:t>Dioda nr.2</w:t>
+            </w:r>
+          </w:p>
+        </w:tc>
+      </w:tr>
+      <w:tr>
+        <w:tc>
+          <w:tcPr>
+            <w:tcW w:w="4531" w:type="dxa"/>
+          </w:tcPr>
+          <w:p>
+            <w:pPr>
+              <w:rPr>
+                <w:highlight w:val="green"/>
+              </w:rPr>
+            </w:pPr>
+            <w:r>
+              <w:rPr>
+                <w:highlight w:val="green"/>
+              </w:rPr>
+              <w:t>PA3</w:t>
+            </w:r>
+          </w:p>
+        </w:tc>
+        <w:tc>
+          <w:tcPr>
+            <w:tcW w:w="4531" w:type="dxa"/>
+          </w:tcPr>
+          <w:p>
+            <w:r>
+              <w:t>Dioda nr.3</w:t>
+            </w:r>
+          </w:p>
+        </w:tc>
+      </w:tr>
+      <w:tr>
+        <w:tc>
+          <w:tcPr>
+            <w:tcW w:w="4531" w:type="dxa"/>
+          </w:tcPr>
+          <w:p>
+            <w:r>
+              <w:t>PA5</w:t>
+            </w:r>
+          </w:p>
+        </w:tc>
+        <w:tc>
+          <w:tcPr>
+            <w:tcW w:w="4531" w:type="dxa"/>
+          </w:tcPr>
+          <w:p>
+            <w:r>
+              <w:t>Dioda nr.4</w:t>
+            </w:r>
+          </w:p>
+        </w:tc>
+      </w:tr>
+      <w:tr>
+        <w:tc>
+          <w:tcPr>
+            <w:tcW w:w="4531" w:type="dxa"/>
+          </w:tcPr>
+          <w:p>
+            <w:r>
+              <w:t>PA7</w:t>
+            </w:r>
+          </w:p>
+        </w:tc>
+        <w:tc>
+          <w:tcPr>
+            <w:tcW w:w="4531" w:type="dxa"/>
+          </w:tcPr>
+          <w:p>
+            <w:r>
+              <w:t>Dioda nr.5</w:t>
+            </w:r>
+          </w:p>
+        </w:tc>
+      </w:tr>
+      <w:tr>
+        <w:tc>
+          <w:tcPr>
+            <w:tcW w:w="4531" w:type="dxa"/>
+          </w:tcPr>
+          <w:p>
+            <w:r>
+              <w:t>PC5</w:t>
+            </w:r>
+          </w:p>
+        </w:tc>
+        <w:tc>
+          <w:tcPr>
+            <w:tcW w:w="4531" w:type="dxa"/>
+          </w:tcPr>
+          <w:p>
+            <w:r>
+              <w:t>Dioda nr.6</w:t>
+            </w:r>
+          </w:p>
+        </w:tc>
+      </w:tr>
+      <w:tr>
+        <w:tc>
+          <w:tcPr>
+            <w:tcW w:w="4531" w:type="dxa"/>
+          </w:tcPr>
+          <w:p>
+            <w:r>
+              <w:t>PB1</w:t>
+            </w:r>
+          </w:p>
+        </w:tc>
+        <w:tc>
+          <w:tcPr>
+            <w:tcW w:w="4531" w:type="dxa"/>
+          </w:tcPr>
+          <w:p>
+            <w:r>
+              <w:t>Dioda nr.7</w:t>
+            </w:r>
+          </w:p>
+        </w:tc>
+      </w:tr>
+      <w:tr>
+        <w:tc>
+          <w:tcPr>
+            <w:tcW w:w="4531" w:type="dxa"/>
+          </w:tcPr>
+          <w:p>
+            <w:pPr>
+              <w:rPr>
+                <w:highlight w:val="green"/>
+              </w:rPr>
+            </w:pPr>
+            <w:r>
+              <w:rPr>
+                <w:highlight w:val="green"/>
+              </w:rPr>
+              <w:t>PC12</w:t>
+            </w:r>
+          </w:p>
+        </w:tc>
+        <w:tc>
+          <w:tcPr>
+            <w:tcW w:w="4531" w:type="dxa"/>
+          </w:tcPr>
+          <w:p>
+            <w:r>
+              <w:t>UART5_TX</w:t>
+            </w:r>
+          </w:p>
+        </w:tc>
+      </w:tr>
+      <w:tr>
+        <w:tc>
+          <w:tcPr>
+            <w:tcW w:w="4531" w:type="dxa"/>
+          </w:tcPr>
+          <w:p>
+            <w:pPr>
+              <w:rPr>
+                <w:highlight w:val="green"/>
+              </w:rPr>
+            </w:pPr>
+            <w:r>
+              <w:rPr>
+                <w:highlight w:val="green"/>
+              </w:rPr>
+              <w:t>PD2</w:t>
+            </w:r>
+          </w:p>
+        </w:tc>
+        <w:tc>
+          <w:tcPr>
+            <w:tcW w:w="4531" w:type="dxa"/>
+          </w:tcPr>
+          <w:p>
+            <w:r>
+              <w:t>UART5_RX</w:t>
+            </w:r>
+          </w:p>
+        </w:tc>
+      </w:tr>
+    </w:tbl>
+    <w:p/>
+    <w:p>
+      <w:r>
+        <w:t>Znaczenie komend z modułu dekoder do GPIO</w:t>
+      </w:r>
+    </w:p>
+    <w:tbl>
+      <w:tblPr>
+        <w:tblStyle w:val="Tabela-Siatka"/>
+        <w:tblW w:w="0" w:type="auto"/>
+        <w:tblLook w:val="04A0" w:firstRow="1" w:lastRow="0" w:firstColumn="1" w:lastColumn="0" w:noHBand="0" w:noVBand="1"/>
+      </w:tblPr>
+      <w:tblGrid>
+        <w:gridCol w:w="3202"/>
+        <w:gridCol w:w="2878"/>
+        <w:gridCol w:w="2982"/>
+      </w:tblGrid>
+      <w:tr>
+        <w:tc>
+          <w:tcPr>
+            <w:tcW w:w="3202" w:type="dxa"/>
+          </w:tcPr>
+          <w:p>
+            <w:r>
+              <w:t>Komenda (PC-&gt;dekoder)</w:t>
+            </w:r>
+          </w:p>
+        </w:tc>
+        <w:tc>
+          <w:tcPr>
+            <w:tcW w:w="2878" w:type="dxa"/>
+          </w:tcPr>
+          <w:p>
+            <w:r>
+              <w:t>Komenda (dekoder-&gt;GPIO)</w:t>
+            </w:r>
+          </w:p>
+        </w:tc>
+        <w:tc>
+          <w:tcPr>
+            <w:tcW w:w="2982" w:type="dxa"/>
+          </w:tcPr>
+          <w:p>
+            <w:r>
+              <w:t>Cel</w:t>
+            </w:r>
+          </w:p>
+        </w:tc>
+      </w:tr>
+      <w:tr>
+        <w:tc>
+          <w:tcPr>
+            <w:tcW w:w="3202" w:type="dxa"/>
+          </w:tcPr>
+          <w:p>
+            <w:r>
+              <w:t>ON0</w:t>
+            </w:r>
+          </w:p>
+        </w:tc>
+        <w:tc>
+          <w:tcPr>
+            <w:tcW w:w="2878" w:type="dxa"/>
+          </w:tcPr>
+          <w:p>
+            <w:r>
+              <w:t>0x10</w:t>
+            </w:r>
+          </w:p>
+        </w:tc>
+        <w:tc>
+          <w:tcPr>
+            <w:tcW w:w="2982" w:type="dxa"/>
+          </w:tcPr>
+          <w:p>
+            <w:r>
+              <w:t>Zapalenie diody nr.0</w:t>
+            </w:r>
+          </w:p>
+        </w:tc>
+      </w:tr>
+      <w:tr>
+        <w:tc>
+          <w:tcPr>
+            <w:tcW w:w="3202" w:type="dxa"/>
+          </w:tcPr>
+          <w:p>
+            <w:r>
+              <w:t>ON1</w:t>
+            </w:r>
+          </w:p>
+        </w:tc>
+        <w:tc>
+          <w:tcPr>
+            <w:tcW w:w="2878" w:type="dxa"/>
+          </w:tcPr>
+          <w:p>
+            <w:r>
+              <w:t>0x11</w:t>
+            </w:r>
+          </w:p>
+        </w:tc>
+        <w:tc>
+          <w:tcPr>
+            <w:tcW w:w="2982" w:type="dxa"/>
+          </w:tcPr>
+          <w:p>
+            <w:r>
+              <w:t>Zapalenie diody nr.1</w:t>
+            </w:r>
+          </w:p>
+        </w:tc>
+      </w:tr>
+      <w:tr>
+        <w:tc>
+          <w:tcPr>
+            <w:tcW w:w="3202" w:type="dxa"/>
+          </w:tcPr>
+          <w:p>
+            <w:r>
+              <w:t>ON2</w:t>
+            </w:r>
+          </w:p>
+        </w:tc>
+        <w:tc>
+          <w:tcPr>
+            <w:tcW w:w="2878" w:type="dxa"/>
+          </w:tcPr>
+          <w:p>
+            <w:r>
+              <w:t>0x12</w:t>
+            </w:r>
+          </w:p>
+        </w:tc>
+        <w:tc>
+          <w:tcPr>
+            <w:tcW w:w="2982" w:type="dxa"/>
+          </w:tcPr>
+          <w:p>
+            <w:r>
+              <w:t>Zapalenie diody nr.2</w:t>
+            </w:r>
+          </w:p>
+        </w:tc>
+      </w:tr>
+      <w:tr>
+        <w:tc>
+          <w:tcPr>
+            <w:tcW w:w="3202" w:type="dxa"/>
+          </w:tcPr>
+          <w:p>
+            <w:r>
+              <w:t>ON3</w:t>
+            </w:r>
+          </w:p>
+        </w:tc>
+        <w:tc>
+          <w:tcPr>
+            <w:tcW w:w="2878" w:type="dxa"/>
+          </w:tcPr>
+          <w:p>
+            <w:r>
+              <w:t>0x13</w:t>
+            </w:r>
+          </w:p>
+        </w:tc>
+        <w:tc>
+          <w:tcPr>
+            <w:tcW w:w="2982" w:type="dxa"/>
+          </w:tcPr>
+          <w:p>
+            <w:r>
+              <w:t>Zapalenie diody nr.3</w:t>
+            </w:r>
+          </w:p>
+        </w:tc>
+      </w:tr>
+      <w:tr>
+        <w:tc>
+          <w:tcPr>
+            <w:tcW w:w="3202" w:type="dxa"/>
+          </w:tcPr>
+          <w:p>
+            <w:r>
+              <w:t>ON4</w:t>
+            </w:r>
+          </w:p>
+        </w:tc>
+        <w:tc>
+          <w:tcPr>
+            <w:tcW w:w="2878" w:type="dxa"/>
+          </w:tcPr>
+          <w:p>
+            <w:r>
+              <w:t>0x14</w:t>
+            </w:r>
+          </w:p>
+        </w:tc>
+        <w:tc>
+          <w:tcPr>
+            <w:tcW w:w="2982" w:type="dxa"/>
+          </w:tcPr>
+          <w:p>
+            <w:r>
+              <w:t>Zapalenie diody nr.4</w:t>
+            </w:r>
+          </w:p>
+        </w:tc>
+      </w:tr>
+      <w:tr>
+        <w:tc>
+          <w:tcPr>
+            <w:tcW w:w="3202" w:type="dxa"/>
+          </w:tcPr>
+          <w:p>
+            <w:r>
+              <w:t>ON5</w:t>
+            </w:r>
+          </w:p>
+        </w:tc>
+        <w:tc>
+          <w:tcPr>
+            <w:tcW w:w="2878" w:type="dxa"/>
+          </w:tcPr>
+          <w:p>
+            <w:r>
+              <w:t>0x15</w:t>
+            </w:r>
+          </w:p>
+        </w:tc>
+        <w:tc>
+          <w:tcPr>
+            <w:tcW w:w="2982" w:type="dxa"/>
+          </w:tcPr>
+          <w:p>
+            <w:r>
+              <w:t>Zapalenie diody nr.5</w:t>
+            </w:r>
+          </w:p>
+        </w:tc>
+      </w:tr>
+      <w:tr>
+        <w:tc>
+          <w:tcPr>
+            <w:tcW w:w="3202" w:type="dxa"/>
+          </w:tcPr>
+          <w:p>
+            <w:r>
+              <w:t>ON6</w:t>
+            </w:r>
+          </w:p>
+        </w:tc>
+        <w:tc>
+          <w:tcPr>
+            <w:tcW w:w="2878" w:type="dxa"/>
+          </w:tcPr>
+          <w:p>
+            <w:r>
+              <w:t>0x16</w:t>
+            </w:r>
+          </w:p>
+        </w:tc>
+        <w:tc>
+          <w:tcPr>
+            <w:tcW w:w="2982" w:type="dxa"/>
+          </w:tcPr>
+          <w:p>
+            <w:r>
+              <w:t>Zapalenie diody nr.6</w:t>
+            </w:r>
+          </w:p>
+        </w:tc>
+      </w:tr>
+      <w:tr>
+        <w:tc>
+          <w:tcPr>
+            <w:tcW w:w="3202" w:type="dxa"/>
+          </w:tcPr>
+          <w:p>
+            <w:r>
+              <w:t>ON7</w:t>
+            </w:r>
+          </w:p>
+        </w:tc>
+        <w:tc>
+          <w:tcPr>
+            <w:tcW w:w="2878" w:type="dxa"/>
+          </w:tcPr>
+          <w:p>
+            <w:r>
+              <w:t>0x17</w:t>
+            </w:r>
+          </w:p>
+        </w:tc>
+        <w:tc>
+          <w:tcPr>
+            <w:tcW w:w="2982" w:type="dxa"/>
+          </w:tcPr>
+          <w:p>
+            <w:r>
+              <w:t>Zapalenie diody nr.7</w:t>
+            </w:r>
+          </w:p>
+        </w:tc>
+      </w:tr>
+      <w:tr>
+        <w:tc>
+          <w:tcPr>
+            <w:tcW w:w="3202" w:type="dxa"/>
+          </w:tcPr>
+          <w:p>
+            <w:r>
+              <w:t>OFF0</w:t>
+            </w:r>
+          </w:p>
+        </w:tc>
+        <w:tc>
+          <w:tcPr>
+            <w:tcW w:w="2878" w:type="dxa"/>
+          </w:tcPr>
+          <w:p>
+            <w:r>
+              <w:t>0x20</w:t>
+            </w:r>
+          </w:p>
+        </w:tc>
+        <w:tc>
+          <w:tcPr>
+            <w:tcW w:w="2982" w:type="dxa"/>
+          </w:tcPr>
+          <w:p>
+            <w:r>
+              <w:t>Wyłączenie diody</w:t>
+            </w:r>
+            <w:r>
+              <w:t xml:space="preserve"> nr.0</w:t>
+            </w:r>
+          </w:p>
+        </w:tc>
+      </w:tr>
+      <w:tr>
+        <w:tc>
+          <w:tcPr>
+            <w:tcW w:w="3202" w:type="dxa"/>
+          </w:tcPr>
+          <w:p>
+            <w:r>
+              <w:t>OFF1</w:t>
+            </w:r>
+          </w:p>
+        </w:tc>
+        <w:tc>
+          <w:tcPr>
+            <w:tcW w:w="2878" w:type="dxa"/>
+          </w:tcPr>
+          <w:p>
+            <w:r>
+              <w:t>0x21</w:t>
+            </w:r>
+          </w:p>
+        </w:tc>
+        <w:tc>
+          <w:tcPr>
+            <w:tcW w:w="2982" w:type="dxa"/>
+          </w:tcPr>
+          <w:p>
+            <w:r>
+              <w:t>Wyłączenie diody nr.1</w:t>
+            </w:r>
+          </w:p>
+        </w:tc>
+      </w:tr>
+      <w:tr>
+        <w:tc>
+          <w:tcPr>
+            <w:tcW w:w="3202" w:type="dxa"/>
+          </w:tcPr>
+          <w:p>
+            <w:r>
+              <w:t>OFF2</w:t>
+            </w:r>
+          </w:p>
+        </w:tc>
+        <w:tc>
+          <w:tcPr>
+            <w:tcW w:w="2878" w:type="dxa"/>
+          </w:tcPr>
+          <w:p>
+            <w:r>
+              <w:t>0x22</w:t>
+            </w:r>
+          </w:p>
+        </w:tc>
+        <w:tc>
+          <w:tcPr>
+            <w:tcW w:w="2982" w:type="dxa"/>
+          </w:tcPr>
+          <w:p>
+            <w:r>
+              <w:t>Wyłączenie diody nr.2</w:t>
+            </w:r>
+          </w:p>
+        </w:tc>
+      </w:tr>
+      <w:tr>
+        <w:tc>
+          <w:tcPr>
+            <w:tcW w:w="3202" w:type="dxa"/>
+          </w:tcPr>
+          <w:p>
+            <w:r>
+              <w:t>OFF3</w:t>
+            </w:r>
+          </w:p>
+        </w:tc>
+        <w:tc>
+          <w:tcPr>
+            <w:tcW w:w="2878" w:type="dxa"/>
+          </w:tcPr>
+          <w:p>
+            <w:r>
+              <w:t>0x23</w:t>
+            </w:r>
+          </w:p>
+        </w:tc>
+        <w:tc>
+          <w:tcPr>
+            <w:tcW w:w="2982" w:type="dxa"/>
+          </w:tcPr>
+          <w:p>
+            <w:r>
+              <w:t>Wyłączenie diody nr.3</w:t>
+            </w:r>
+          </w:p>
+        </w:tc>
+      </w:tr>
+      <w:tr>
+        <w:tc>
+          <w:tcPr>
+            <w:tcW w:w="3202" w:type="dxa"/>
+          </w:tcPr>
+          <w:p>
+            <w:r>
+              <w:lastRenderedPageBreak/>
+              <w:t>OFF4</w:t>
+            </w:r>
+          </w:p>
+        </w:tc>
+        <w:tc>
+          <w:tcPr>
+            <w:tcW w:w="2878" w:type="dxa"/>
+          </w:tcPr>
+          <w:p>
+            <w:r>
+              <w:t>0x24</w:t>
+            </w:r>
+          </w:p>
+        </w:tc>
+        <w:tc>
+          <w:tcPr>
+            <w:tcW w:w="2982" w:type="dxa"/>
+          </w:tcPr>
+          <w:p>
+            <w:r>
+              <w:t>Wyłączenie diody nr.4</w:t>
+            </w:r>
+          </w:p>
+        </w:tc>
+      </w:tr>
+      <w:tr>
+        <w:tc>
+          <w:tcPr>
+            <w:tcW w:w="3202" w:type="dxa"/>
+          </w:tcPr>
+          <w:p>
+            <w:r>
+              <w:t>OFF5</w:t>
+            </w:r>
+          </w:p>
+        </w:tc>
+        <w:tc>
+          <w:tcPr>
+            <w:tcW w:w="2878" w:type="dxa"/>
+          </w:tcPr>
+          <w:p>
+            <w:r>
+              <w:t>0x25</w:t>
+            </w:r>
+          </w:p>
+        </w:tc>
+        <w:tc>
+          <w:tcPr>
+            <w:tcW w:w="2982" w:type="dxa"/>
+          </w:tcPr>
+          <w:p>
+            <w:r>
+              <w:t>Wyłączenie diody nr.5</w:t>
+            </w:r>
+          </w:p>
+        </w:tc>
+      </w:tr>
+      <w:tr>
+        <w:tc>
+          <w:tcPr>
+            <w:tcW w:w="3202" w:type="dxa"/>
+          </w:tcPr>
+          <w:p>
+            <w:r>
+              <w:t>OFF6</w:t>
+            </w:r>
+          </w:p>
+        </w:tc>
+        <w:tc>
+          <w:tcPr>
+            <w:tcW w:w="2878" w:type="dxa"/>
+          </w:tcPr>
+          <w:p>
+            <w:r>
+              <w:t>0x26</w:t>
+            </w:r>
+          </w:p>
+        </w:tc>
+        <w:tc>
+          <w:tcPr>
+            <w:tcW w:w="2982" w:type="dxa"/>
+          </w:tcPr>
+          <w:p>
+            <w:r>
+              <w:t>Wyłączenie diody nr.6</w:t>
+            </w:r>
+          </w:p>
+        </w:tc>
+      </w:tr>
+      <w:tr>
+        <w:tc>
+          <w:tcPr>
+            <w:tcW w:w="3202" w:type="dxa"/>
+          </w:tcPr>
+          <w:p>
+            <w:r>
+              <w:t>OFF7</w:t>
+            </w:r>
+          </w:p>
+        </w:tc>
+        <w:tc>
+          <w:tcPr>
+            <w:tcW w:w="2878" w:type="dxa"/>
+          </w:tcPr>
+          <w:p>
+            <w:r>
+              <w:t>0x27</w:t>
+            </w:r>
+          </w:p>
+        </w:tc>
+        <w:tc>
+          <w:tcPr>
+            <w:tcW w:w="2982" w:type="dxa"/>
+          </w:tcPr>
+          <w:p>
+            <w:r>
+              <w:t>Wyłączenie diody nr.7</w:t>
+            </w:r>
+          </w:p>
+        </w:tc>
+      </w:tr>
+      <w:tr>
+        <w:tc>
+          <w:tcPr>
+            <w:tcW w:w="3202" w:type="dxa"/>
+          </w:tcPr>
+          <w:p>
+            <w:r>
+              <w:t>ONALL</w:t>
+            </w:r>
+          </w:p>
+        </w:tc>
+        <w:tc>
+          <w:tcPr>
+            <w:tcW w:w="2878" w:type="dxa"/>
+          </w:tcPr>
+          <w:p>
+            <w:r>
+              <w:t>0x30</w:t>
+            </w:r>
+          </w:p>
+        </w:tc>
+        <w:tc>
+          <w:tcPr>
+            <w:tcW w:w="2982" w:type="dxa"/>
+          </w:tcPr>
+          <w:p>
+            <w:r>
+              <w:t>Zapalenie wszystkich diod</w:t>
+            </w:r>
+          </w:p>
+        </w:tc>
+      </w:tr>
+      <w:tr>
+        <w:tc>
+          <w:tcPr>
+            <w:tcW w:w="3202" w:type="dxa"/>
+          </w:tcPr>
+          <w:p>
+            <w:r>
+              <w:t>OFFALL</w:t>
+            </w:r>
+          </w:p>
+        </w:tc>
+        <w:tc>
+          <w:tcPr>
+            <w:tcW w:w="2878" w:type="dxa"/>
+          </w:tcPr>
+          <w:p>
+            <w:r>
+              <w:t>0x40</w:t>
+            </w:r>
+          </w:p>
+        </w:tc>
+        <w:tc>
+          <w:tcPr>
+            <w:tcW w:w="2982" w:type="dxa"/>
+          </w:tcPr>
+          <w:p>
+            <w:r>
+              <w:t>Wyłączenie wszystkich diod</w:t>
+            </w:r>
+          </w:p>
+        </w:tc>
+      </w:tr>
+    </w:tbl>
+    <w:p/>
     <w:p/>
     <w:sectPr>
       <w:pgSz w:w="11906" w:h="16838"/>
@@ -26,6 +1679,100 @@
     </w:sectPr>
   </w:body>
 </w:document>
+</file>
+
+<file path=word/numbering.xml><?xml version="1.0" encoding="utf-8"?>
+<w:numbering xmlns:wpc="http://schemas.microsoft.com/office/word/2010/wordprocessingCanvas" xmlns:cx="http://schemas.microsoft.com/office/drawing/2014/chartex" xmlns:cx1="http://schemas.microsoft.com/office/drawing/2015/9/8/chartex" xmlns:cx2="http://schemas.microsoft.com/office/drawing/2015/10/21/chartex" xmlns:cx3="http://schemas.microsoft.com/office/drawing/2016/5/9/chartex" xmlns:cx4="http://schemas.microsoft.com/office/drawing/2016/5/10/chartex" xmlns:cx5="http://schemas.microsoft.com/office/drawing/2016/5/11/chartex" xmlns:cx6="http://schemas.microsoft.com/office/drawing/2016/5/12/chartex" xmlns:cx7="http://schemas.microsoft.com/office/drawing/2016/5/13/chartex" xmlns:cx8="http://schemas.microsoft.com/office/drawing/2016/5/14/chartex" xmlns:mc="http://schemas.openxmlformats.org/markup-compatibility/2006" xmlns:aink="http://schemas.microsoft.com/office/drawing/2016/ink" xmlns:am3d="http://schemas.microsoft.com/office/drawing/2017/model3d" xmlns:o="urn:schemas-microsoft-com:office:office" xmlns:r="http://schemas.openxmlformats.org/officeDocument/2006/relationships" xmlns:m="http://schemas.openxmlformats.org/officeDocument/2006/math" xmlns:v="urn:schemas-microsoft-com:vml" xmlns:wp14="http://schemas.microsoft.com/office/word/2010/wordprocessingDrawing" xmlns:wp="http://schemas.openxmlformats.org/drawingml/2006/wordprocessingDrawing" xmlns:w10="urn:schemas-microsoft-com:office:word" xmlns:w="http://schemas.openxmlformats.org/wordprocessingml/2006/main" xmlns:w14="http://schemas.microsoft.com/office/word/2010/wordml" xmlns:w15="http://schemas.microsoft.com/office/word/2012/wordml" xmlns:w16cex="http://schemas.microsoft.com/office/word/2018/wordml/cex" xmlns:w16cid="http://schemas.microsoft.com/office/word/2016/wordml/cid" xmlns:w16="http://schemas.microsoft.com/office/word/2018/wordml" xmlns:w16sdtdh="http://schemas.microsoft.com/office/word/2020/wordml/sdtdatahash" xmlns:w16se="http://schemas.microsoft.com/office/word/2015/wordml/symex" xmlns:wpg="http://schemas.microsoft.com/office/word/2010/wordprocessingGroup" xmlns:wpi="http://schemas.microsoft.com/office/word/2010/wordprocessingInk" xmlns:wne="http://schemas.microsoft.com/office/word/2006/wordml" xmlns:wps="http://schemas.microsoft.com/office/word/2010/wordprocessingShape" mc:Ignorable="w14 w15 w16se w16cid w16 w16cex w16sdtdh wp14">
+  <w:abstractNum w:abstractNumId="0" w15:restartNumberingAfterBreak="0">
+    <w:nsid w:val="491334AA"/>
+    <w:multiLevelType w:val="hybridMultilevel"/>
+    <w:tmpl w:val="3FE4805A"/>
+    <w:lvl w:ilvl="0" w:tplc="0415000F">
+      <w:start w:val="1"/>
+      <w:numFmt w:val="decimal"/>
+      <w:lvlText w:val="%1."/>
+      <w:lvlJc w:val="left"/>
+      <w:pPr>
+        <w:ind w:left="720" w:hanging="360"/>
+      </w:pPr>
+    </w:lvl>
+    <w:lvl w:ilvl="1" w:tplc="04150019" w:tentative="1">
+      <w:start w:val="1"/>
+      <w:numFmt w:val="lowerLetter"/>
+      <w:lvlText w:val="%2."/>
+      <w:lvlJc w:val="left"/>
+      <w:pPr>
+        <w:ind w:left="1440" w:hanging="360"/>
+      </w:pPr>
+    </w:lvl>
+    <w:lvl w:ilvl="2" w:tplc="0415001B" w:tentative="1">
+      <w:start w:val="1"/>
+      <w:numFmt w:val="lowerRoman"/>
+      <w:lvlText w:val="%3."/>
+      <w:lvlJc w:val="right"/>
+      <w:pPr>
+        <w:ind w:left="2160" w:hanging="180"/>
+      </w:pPr>
+    </w:lvl>
+    <w:lvl w:ilvl="3" w:tplc="0415000F" w:tentative="1">
+      <w:start w:val="1"/>
+      <w:numFmt w:val="decimal"/>
+      <w:lvlText w:val="%4."/>
+      <w:lvlJc w:val="left"/>
+      <w:pPr>
+        <w:ind w:left="2880" w:hanging="360"/>
+      </w:pPr>
+    </w:lvl>
+    <w:lvl w:ilvl="4" w:tplc="04150019" w:tentative="1">
+      <w:start w:val="1"/>
+      <w:numFmt w:val="lowerLetter"/>
+      <w:lvlText w:val="%5."/>
+      <w:lvlJc w:val="left"/>
+      <w:pPr>
+        <w:ind w:left="3600" w:hanging="360"/>
+      </w:pPr>
+    </w:lvl>
+    <w:lvl w:ilvl="5" w:tplc="0415001B" w:tentative="1">
+      <w:start w:val="1"/>
+      <w:numFmt w:val="lowerRoman"/>
+      <w:lvlText w:val="%6."/>
+      <w:lvlJc w:val="right"/>
+      <w:pPr>
+        <w:ind w:left="4320" w:hanging="180"/>
+      </w:pPr>
+    </w:lvl>
+    <w:lvl w:ilvl="6" w:tplc="0415000F" w:tentative="1">
+      <w:start w:val="1"/>
+      <w:numFmt w:val="decimal"/>
+      <w:lvlText w:val="%7."/>
+      <w:lvlJc w:val="left"/>
+      <w:pPr>
+        <w:ind w:left="5040" w:hanging="360"/>
+      </w:pPr>
+    </w:lvl>
+    <w:lvl w:ilvl="7" w:tplc="04150019" w:tentative="1">
+      <w:start w:val="1"/>
+      <w:numFmt w:val="lowerLetter"/>
+      <w:lvlText w:val="%8."/>
+      <w:lvlJc w:val="left"/>
+      <w:pPr>
+        <w:ind w:left="5760" w:hanging="360"/>
+      </w:pPr>
+    </w:lvl>
+    <w:lvl w:ilvl="8" w:tplc="0415001B" w:tentative="1">
+      <w:start w:val="1"/>
+      <w:numFmt w:val="lowerRoman"/>
+      <w:lvlText w:val="%9."/>
+      <w:lvlJc w:val="right"/>
+      <w:pPr>
+        <w:ind w:left="6480" w:hanging="180"/>
+      </w:pPr>
+    </w:lvl>
+  </w:abstractNum>
+  <w:num w:numId="1">
+    <w:abstractNumId w:val="0"/>
+  </w:num>
+</w:numbering>
 </file>
 
 <file path=word/styles.xml><?xml version="1.0" encoding="utf-8"?>
@@ -477,6 +2224,123 @@
       <w:shd w:val="clear" w:color="auto" w:fill="E1DFDD"/>
     </w:rPr>
   </w:style>
+  <w:style w:type="paragraph" w:styleId="Legenda">
+    <w:name w:val="caption"/>
+    <w:basedOn w:val="Normalny"/>
+    <w:next w:val="Normalny"/>
+    <w:uiPriority w:val="35"/>
+    <w:unhideWhenUsed/>
+    <w:qFormat/>
+    <w:rsid w:val="00B72C47"/>
+    <w:pPr>
+      <w:spacing w:after="200" w:line="240" w:lineRule="auto"/>
+    </w:pPr>
+    <w:rPr>
+      <w:i/>
+      <w:iCs/>
+      <w:color w:val="44546A" w:themeColor="text2"/>
+      <w:sz w:val="18"/>
+      <w:szCs w:val="18"/>
+    </w:rPr>
+  </w:style>
+  <w:style w:type="character" w:styleId="Odwoaniedokomentarza">
+    <w:name w:val="annotation reference"/>
+    <w:basedOn w:val="Domylnaczcionkaakapitu"/>
+    <w:uiPriority w:val="99"/>
+    <w:semiHidden/>
+    <w:unhideWhenUsed/>
+    <w:rsid w:val="00B72C47"/>
+    <w:rPr>
+      <w:sz w:val="16"/>
+      <w:szCs w:val="16"/>
+    </w:rPr>
+  </w:style>
+  <w:style w:type="paragraph" w:styleId="Tekstkomentarza">
+    <w:name w:val="annotation text"/>
+    <w:basedOn w:val="Normalny"/>
+    <w:link w:val="TekstkomentarzaZnak"/>
+    <w:uiPriority w:val="99"/>
+    <w:semiHidden/>
+    <w:unhideWhenUsed/>
+    <w:rsid w:val="00B72C47"/>
+    <w:pPr>
+      <w:spacing w:line="240" w:lineRule="auto"/>
+    </w:pPr>
+    <w:rPr>
+      <w:sz w:val="20"/>
+      <w:szCs w:val="20"/>
+    </w:rPr>
+  </w:style>
+  <w:style w:type="character" w:customStyle="1" w:styleId="TekstkomentarzaZnak">
+    <w:name w:val="Tekst komentarza Znak"/>
+    <w:basedOn w:val="Domylnaczcionkaakapitu"/>
+    <w:link w:val="Tekstkomentarza"/>
+    <w:uiPriority w:val="99"/>
+    <w:semiHidden/>
+    <w:rsid w:val="00B72C47"/>
+    <w:rPr>
+      <w:sz w:val="20"/>
+      <w:szCs w:val="20"/>
+    </w:rPr>
+  </w:style>
+  <w:style w:type="paragraph" w:styleId="Tematkomentarza">
+    <w:name w:val="annotation subject"/>
+    <w:basedOn w:val="Tekstkomentarza"/>
+    <w:next w:val="Tekstkomentarza"/>
+    <w:link w:val="TematkomentarzaZnak"/>
+    <w:uiPriority w:val="99"/>
+    <w:semiHidden/>
+    <w:unhideWhenUsed/>
+    <w:rsid w:val="00B72C47"/>
+    <w:rPr>
+      <w:b/>
+      <w:bCs/>
+    </w:rPr>
+  </w:style>
+  <w:style w:type="character" w:customStyle="1" w:styleId="TematkomentarzaZnak">
+    <w:name w:val="Temat komentarza Znak"/>
+    <w:basedOn w:val="TekstkomentarzaZnak"/>
+    <w:link w:val="Tematkomentarza"/>
+    <w:uiPriority w:val="99"/>
+    <w:semiHidden/>
+    <w:rsid w:val="00B72C47"/>
+    <w:rPr>
+      <w:b/>
+      <w:bCs/>
+      <w:sz w:val="20"/>
+      <w:szCs w:val="20"/>
+    </w:rPr>
+  </w:style>
+  <w:style w:type="table" w:styleId="Tabela-Siatka">
+    <w:name w:val="Table Grid"/>
+    <w:basedOn w:val="Standardowy"/>
+    <w:uiPriority w:val="39"/>
+    <w:rsid w:val="00B72C47"/>
+    <w:pPr>
+      <w:spacing w:after="0" w:line="240" w:lineRule="auto"/>
+    </w:pPr>
+    <w:tblPr>
+      <w:tblBorders>
+        <w:top w:val="single" w:sz="4" w:space="0" w:color="auto"/>
+        <w:left w:val="single" w:sz="4" w:space="0" w:color="auto"/>
+        <w:bottom w:val="single" w:sz="4" w:space="0" w:color="auto"/>
+        <w:right w:val="single" w:sz="4" w:space="0" w:color="auto"/>
+        <w:insideH w:val="single" w:sz="4" w:space="0" w:color="auto"/>
+        <w:insideV w:val="single" w:sz="4" w:space="0" w:color="auto"/>
+      </w:tblBorders>
+    </w:tblPr>
+  </w:style>
+  <w:style w:type="paragraph" w:styleId="Akapitzlist">
+    <w:name w:val="List Paragraph"/>
+    <w:basedOn w:val="Normalny"/>
+    <w:uiPriority w:val="34"/>
+    <w:qFormat/>
+    <w:rsid w:val="00E07CBA"/>
+    <w:pPr>
+      <w:ind w:left="720"/>
+      <w:contextualSpacing/>
+    </w:pPr>
+  </w:style>
 </w:styles>
 </file>
 

</xml_diff>

<commit_message>
Wysłanie dokumentacji do sprawdzenia
</commit_message>
<xml_diff>
--- a/Dokumentacja.docx
+++ b/Dokumentacja.docx
@@ -3,31 +3,300 @@
 <w:document xmlns:wpc="http://schemas.microsoft.com/office/word/2010/wordprocessingCanvas" xmlns:cx="http://schemas.microsoft.com/office/drawing/2014/chartex" xmlns:cx1="http://schemas.microsoft.com/office/drawing/2015/9/8/chartex" xmlns:cx2="http://schemas.microsoft.com/office/drawing/2015/10/21/chartex" xmlns:cx3="http://schemas.microsoft.com/office/drawing/2016/5/9/chartex" xmlns:cx4="http://schemas.microsoft.com/office/drawing/2016/5/10/chartex" xmlns:cx5="http://schemas.microsoft.com/office/drawing/2016/5/11/chartex" xmlns:cx6="http://schemas.microsoft.com/office/drawing/2016/5/12/chartex" xmlns:cx7="http://schemas.microsoft.com/office/drawing/2016/5/13/chartex" xmlns:cx8="http://schemas.microsoft.com/office/drawing/2016/5/14/chartex" xmlns:mc="http://schemas.openxmlformats.org/markup-compatibility/2006" xmlns:aink="http://schemas.microsoft.com/office/drawing/2016/ink" xmlns:am3d="http://schemas.microsoft.com/office/drawing/2017/model3d" xmlns:o="urn:schemas-microsoft-com:office:office" xmlns:r="http://schemas.openxmlformats.org/officeDocument/2006/relationships" xmlns:m="http://schemas.openxmlformats.org/officeDocument/2006/math" xmlns:v="urn:schemas-microsoft-com:vml" xmlns:wp14="http://schemas.microsoft.com/office/word/2010/wordprocessingDrawing" xmlns:wp="http://schemas.openxmlformats.org/drawingml/2006/wordprocessingDrawing" xmlns:w10="urn:schemas-microsoft-com:office:word" xmlns:w="http://schemas.openxmlformats.org/wordprocessingml/2006/main" xmlns:w14="http://schemas.microsoft.com/office/word/2010/wordml" xmlns:w15="http://schemas.microsoft.com/office/word/2012/wordml" xmlns:w16cex="http://schemas.microsoft.com/office/word/2018/wordml/cex" xmlns:w16cid="http://schemas.microsoft.com/office/word/2016/wordml/cid" xmlns:w16="http://schemas.microsoft.com/office/word/2018/wordml" xmlns:w16sdtdh="http://schemas.microsoft.com/office/word/2020/wordml/sdtdatahash" xmlns:w16se="http://schemas.microsoft.com/office/word/2015/wordml/symex" xmlns:wpg="http://schemas.microsoft.com/office/word/2010/wordprocessingGroup" xmlns:wpi="http://schemas.microsoft.com/office/word/2010/wordprocessingInk" xmlns:wne="http://schemas.microsoft.com/office/word/2006/wordml" xmlns:wps="http://schemas.microsoft.com/office/word/2010/wordprocessingShape" mc:Ignorable="w14 w15 w16se w16cid w16 w16cex w16sdtdh wp14">
   <w:body>
     <w:p>
-      <w:r>
-        <w:t xml:space="preserve">Mikrokontroler </w:t>
-      </w:r>
-    </w:p>
-    <w:p>
-      <w:pPr>
-        <w:rPr>
-          <w:rStyle w:val="Hipercze"/>
-        </w:rPr>
-      </w:pPr>
-      <w:hyperlink r:id="rId5" w:history="1">
-        <w:r>
-          <w:rPr>
-            <w:rStyle w:val="Hipercze"/>
-          </w:rPr>
-          <w:t>https://kamami.pl/stm32-discovery/561343-stm32f407g-disc1-zestaw-uruchomieniowy-z-mikrokontrolerem-stm32f407vg.html</w:t>
-        </w:r>
-      </w:hyperlink>
-    </w:p>
-    <w:p>
-      <w:pPr>
-        <w:rPr>
-          <w:rStyle w:val="Hipercze"/>
-        </w:rPr>
-      </w:pPr>
+      <w:pPr>
+        <w:jc w:val="center"/>
+        <w:rPr>
+          <w:b/>
+          <w:bCs/>
+          <w:sz w:val="28"/>
+          <w:szCs w:val="28"/>
+        </w:rPr>
+      </w:pPr>
+      <w:r>
+        <w:rPr>
+          <w:b/>
+          <w:bCs/>
+          <w:sz w:val="28"/>
+          <w:szCs w:val="28"/>
+        </w:rPr>
+        <w:t>Laboratorium</w:t>
+      </w:r>
+    </w:p>
+    <w:p>
+      <w:pPr>
+        <w:jc w:val="center"/>
+        <w:rPr>
+          <w:sz w:val="28"/>
+          <w:szCs w:val="28"/>
+        </w:rPr>
+      </w:pPr>
+      <w:r>
+        <w:rPr>
+          <w:sz w:val="28"/>
+          <w:szCs w:val="28"/>
+        </w:rPr>
+        <w:t>Systemy wbudowane</w:t>
+      </w:r>
+    </w:p>
+    <w:p>
+      <w:pPr>
+        <w:jc w:val="center"/>
+        <w:rPr>
+          <w:sz w:val="28"/>
+          <w:szCs w:val="28"/>
+        </w:rPr>
+      </w:pPr>
+    </w:p>
+    <w:p>
+      <w:pPr>
+        <w:jc w:val="center"/>
+        <w:rPr>
+          <w:sz w:val="28"/>
+          <w:szCs w:val="28"/>
+        </w:rPr>
+      </w:pPr>
+    </w:p>
+    <w:p>
+      <w:pPr>
+        <w:jc w:val="center"/>
+        <w:rPr>
+          <w:sz w:val="28"/>
+          <w:szCs w:val="28"/>
+        </w:rPr>
+      </w:pPr>
+    </w:p>
+    <w:p>
+      <w:pPr>
+        <w:jc w:val="center"/>
+        <w:rPr>
+          <w:sz w:val="28"/>
+          <w:szCs w:val="28"/>
+        </w:rPr>
+      </w:pPr>
+    </w:p>
+    <w:p>
+      <w:pPr>
+        <w:jc w:val="center"/>
+        <w:rPr>
+          <w:sz w:val="28"/>
+          <w:szCs w:val="28"/>
+        </w:rPr>
+      </w:pPr>
+    </w:p>
+    <w:p>
+      <w:pPr>
+        <w:jc w:val="center"/>
+        <w:rPr>
+          <w:sz w:val="28"/>
+          <w:szCs w:val="28"/>
+        </w:rPr>
+      </w:pPr>
+    </w:p>
+    <w:p>
+      <w:pPr>
+        <w:jc w:val="center"/>
+        <w:rPr>
+          <w:sz w:val="28"/>
+          <w:szCs w:val="28"/>
+        </w:rPr>
+      </w:pPr>
+    </w:p>
+    <w:p>
+      <w:pPr>
+        <w:jc w:val="center"/>
+        <w:rPr>
+          <w:sz w:val="28"/>
+          <w:szCs w:val="28"/>
+        </w:rPr>
+      </w:pPr>
+    </w:p>
+    <w:p>
+      <w:pPr>
+        <w:jc w:val="center"/>
+        <w:rPr>
+          <w:b/>
+          <w:bCs/>
+          <w:sz w:val="28"/>
+          <w:szCs w:val="28"/>
+        </w:rPr>
+      </w:pPr>
+      <w:r>
+        <w:rPr>
+          <w:b/>
+          <w:bCs/>
+          <w:sz w:val="28"/>
+          <w:szCs w:val="28"/>
+        </w:rPr>
+        <w:t>Temat projektu</w:t>
+      </w:r>
+    </w:p>
+    <w:p>
+      <w:pPr>
+        <w:jc w:val="center"/>
+        <w:rPr>
+          <w:sz w:val="28"/>
+          <w:szCs w:val="28"/>
+        </w:rPr>
+      </w:pPr>
+      <w:r>
+        <w:rPr>
+          <w:sz w:val="28"/>
+          <w:szCs w:val="28"/>
+        </w:rPr>
+        <w:t>Układ sterujący stanem 8 wyjść za pomocą komend wysyłanych z terminala</w:t>
+      </w:r>
+    </w:p>
+    <w:p>
+      <w:pPr>
+        <w:jc w:val="center"/>
+        <w:rPr>
+          <w:sz w:val="28"/>
+          <w:szCs w:val="28"/>
+        </w:rPr>
+      </w:pPr>
+    </w:p>
+    <w:p>
+      <w:pPr>
+        <w:jc w:val="center"/>
+        <w:rPr>
+          <w:sz w:val="28"/>
+          <w:szCs w:val="28"/>
+        </w:rPr>
+      </w:pPr>
+    </w:p>
+    <w:p>
+      <w:pPr>
+        <w:jc w:val="center"/>
+        <w:rPr>
+          <w:sz w:val="28"/>
+          <w:szCs w:val="28"/>
+        </w:rPr>
+      </w:pPr>
+    </w:p>
+    <w:p>
+      <w:pPr>
+        <w:jc w:val="center"/>
+        <w:rPr>
+          <w:sz w:val="28"/>
+          <w:szCs w:val="28"/>
+        </w:rPr>
+      </w:pPr>
+    </w:p>
+    <w:p>
+      <w:pPr>
+        <w:jc w:val="center"/>
+        <w:rPr>
+          <w:sz w:val="28"/>
+          <w:szCs w:val="28"/>
+        </w:rPr>
+      </w:pPr>
+    </w:p>
+    <w:p>
+      <w:pPr>
+        <w:jc w:val="center"/>
+        <w:rPr>
+          <w:sz w:val="28"/>
+          <w:szCs w:val="28"/>
+        </w:rPr>
+      </w:pPr>
+    </w:p>
+    <w:p>
+      <w:pPr>
+        <w:jc w:val="center"/>
+        <w:rPr>
+          <w:sz w:val="28"/>
+          <w:szCs w:val="28"/>
+        </w:rPr>
+      </w:pPr>
+    </w:p>
+    <w:p>
+      <w:pPr>
+        <w:jc w:val="center"/>
+        <w:rPr>
+          <w:sz w:val="28"/>
+          <w:szCs w:val="28"/>
+        </w:rPr>
+      </w:pPr>
+    </w:p>
+    <w:p>
+      <w:pPr>
+        <w:jc w:val="center"/>
+        <w:rPr>
+          <w:sz w:val="28"/>
+          <w:szCs w:val="28"/>
+        </w:rPr>
+      </w:pPr>
+    </w:p>
+    <w:p>
+      <w:pPr>
+        <w:jc w:val="center"/>
+        <w:rPr>
+          <w:sz w:val="28"/>
+          <w:szCs w:val="28"/>
+        </w:rPr>
+      </w:pPr>
+    </w:p>
+    <w:p>
+      <w:pPr>
+        <w:rPr>
+          <w:sz w:val="28"/>
+          <w:szCs w:val="28"/>
+        </w:rPr>
+      </w:pPr>
+    </w:p>
+    <w:p>
+      <w:pPr>
+        <w:jc w:val="right"/>
+        <w:rPr>
+          <w:sz w:val="28"/>
+          <w:szCs w:val="28"/>
+        </w:rPr>
+      </w:pPr>
+      <w:r>
+        <w:rPr>
+          <w:sz w:val="28"/>
+          <w:szCs w:val="28"/>
+        </w:rPr>
+        <w:t>Daniel Dunak</w:t>
+      </w:r>
+    </w:p>
+    <w:p>
+      <w:pPr>
+        <w:jc w:val="right"/>
+        <w:rPr>
+          <w:sz w:val="28"/>
+          <w:szCs w:val="28"/>
+        </w:rPr>
+      </w:pPr>
+      <w:r>
+        <w:rPr>
+          <w:sz w:val="28"/>
+          <w:szCs w:val="28"/>
+        </w:rPr>
+        <w:t>Michał Kuśka</w:t>
+      </w:r>
+    </w:p>
+    <w:p>
+      <w:pPr>
+        <w:jc w:val="right"/>
+        <w:rPr>
+          <w:rStyle w:val="Hipercze"/>
+          <w:color w:val="auto"/>
+          <w:sz w:val="28"/>
+          <w:szCs w:val="28"/>
+          <w:u w:val="none"/>
+        </w:rPr>
+      </w:pPr>
+      <w:r>
+        <w:rPr>
+          <w:sz w:val="28"/>
+          <w:szCs w:val="28"/>
+        </w:rPr>
+        <w:t>19.01.2022r</w:t>
+      </w:r>
+      <w:r>
+        <w:br w:type="page"/>
+      </w:r>
     </w:p>
     <w:p>
       <w:pPr>
@@ -57,460 +326,60 @@
           <w:szCs w:val="28"/>
           <w:u w:val="none"/>
         </w:rPr>
-        <w:t>Temat Projektu wraz z opisem</w:t>
-      </w:r>
-    </w:p>
-    <w:p>
-      <w:pPr>
-        <w:spacing w:after="0"/>
-        <w:rPr>
-          <w:rStyle w:val="Hipercze"/>
-          <w:color w:val="auto"/>
-        </w:rPr>
-      </w:pPr>
-      <w:r>
-        <w:rPr>
-          <w:rStyle w:val="Hipercze"/>
-          <w:color w:val="auto"/>
-        </w:rPr>
-        <w:t xml:space="preserve">Układ sterujący stanem 8 wyjść za pomocą komend wysyłanych z terminala </w:t>
-      </w:r>
-    </w:p>
-    <w:p>
-      <w:pPr>
-        <w:spacing w:after="0"/>
-        <w:rPr>
-          <w:rStyle w:val="Hipercze"/>
-          <w:color w:val="auto"/>
-          <w:u w:val="none"/>
-        </w:rPr>
-      </w:pPr>
-      <w:r>
-        <w:rPr>
-          <w:rStyle w:val="Hipercze"/>
-          <w:color w:val="auto"/>
-          <w:u w:val="none"/>
-        </w:rPr>
-        <w:t xml:space="preserve">Wykorzystane elementy sprzętowe: </w:t>
-      </w:r>
-    </w:p>
-    <w:p>
-      <w:pPr>
-        <w:spacing w:after="0"/>
-        <w:rPr>
-          <w:rStyle w:val="Hipercze"/>
-          <w:color w:val="auto"/>
-          <w:u w:val="none"/>
-        </w:rPr>
-      </w:pPr>
-      <w:r>
-        <w:rPr>
-          <w:rStyle w:val="Hipercze"/>
-          <w:color w:val="auto"/>
-          <w:u w:val="none"/>
-        </w:rPr>
-        <w:t>Diody LED, Przyciski, Konwerter poziomów RS232, Kabel szeregowy „</w:t>
-      </w:r>
-      <w:proofErr w:type="spellStart"/>
-      <w:r>
-        <w:rPr>
-          <w:rStyle w:val="Hipercze"/>
-          <w:color w:val="auto"/>
-          <w:u w:val="none"/>
-        </w:rPr>
-        <w:t>Null</w:t>
-      </w:r>
-      <w:proofErr w:type="spellEnd"/>
-      <w:r>
-        <w:rPr>
-          <w:rStyle w:val="Hipercze"/>
-          <w:color w:val="auto"/>
-          <w:u w:val="none"/>
-        </w:rPr>
-        <w:t xml:space="preserve"> Modem” </w:t>
-      </w:r>
-    </w:p>
-    <w:p>
-      <w:pPr>
-        <w:spacing w:after="0"/>
-        <w:rPr>
-          <w:rStyle w:val="Hipercze"/>
-          <w:color w:val="auto"/>
-          <w:u w:val="none"/>
-        </w:rPr>
-      </w:pPr>
-      <w:r>
-        <w:rPr>
-          <w:rStyle w:val="Hipercze"/>
-          <w:color w:val="auto"/>
-          <w:u w:val="none"/>
-        </w:rPr>
-        <w:t xml:space="preserve">Wymagania: </w:t>
-      </w:r>
-    </w:p>
-    <w:p>
-      <w:pPr>
-        <w:spacing w:after="0"/>
-        <w:ind w:left="567"/>
-        <w:rPr>
-          <w:rStyle w:val="Hipercze"/>
-          <w:color w:val="auto"/>
-          <w:u w:val="none"/>
-        </w:rPr>
-      </w:pPr>
+        <w:lastRenderedPageBreak/>
+        <w:t xml:space="preserve"> </w:t>
+      </w:r>
       <w:r>
         <w:rPr>
           <w:rStyle w:val="Hipercze"/>
           <w:b/>
           <w:bCs/>
           <w:color w:val="auto"/>
-          <w:u w:val="none"/>
-        </w:rPr>
-        <w:t>1.</w:t>
-      </w:r>
-      <w:r>
-        <w:rPr>
-          <w:rStyle w:val="Hipercze"/>
-          <w:color w:val="auto"/>
-          <w:u w:val="none"/>
-        </w:rPr>
-        <w:t xml:space="preserve"> Urządzenie jest podłączone do komputera PC na którym pracuje program terminala </w:t>
-      </w:r>
-    </w:p>
-    <w:p>
-      <w:pPr>
-        <w:spacing w:after="0"/>
-        <w:ind w:left="567"/>
-        <w:rPr>
-          <w:rStyle w:val="Hipercze"/>
-          <w:color w:val="auto"/>
-          <w:u w:val="none"/>
-        </w:rPr>
-      </w:pPr>
+          <w:sz w:val="28"/>
+          <w:szCs w:val="28"/>
+          <w:u w:val="none"/>
+        </w:rPr>
+        <w:t>O</w:t>
+      </w:r>
       <w:r>
         <w:rPr>
           <w:rStyle w:val="Hipercze"/>
           <w:b/>
           <w:bCs/>
           <w:color w:val="auto"/>
-          <w:u w:val="none"/>
-        </w:rPr>
-        <w:t>2.</w:t>
-      </w:r>
-      <w:r>
-        <w:rPr>
-          <w:rStyle w:val="Hipercze"/>
-          <w:color w:val="auto"/>
-          <w:u w:val="none"/>
-        </w:rPr>
-        <w:t xml:space="preserve"> Urządzenie odbiera szeregowo dane z PC. Każda komenda jest zakończona znakiem LF. </w:t>
-      </w:r>
-    </w:p>
-    <w:p>
-      <w:pPr>
-        <w:spacing w:after="0"/>
-        <w:ind w:left="567"/>
-        <w:rPr>
-          <w:rStyle w:val="Hipercze"/>
-          <w:color w:val="auto"/>
-          <w:u w:val="none"/>
-        </w:rPr>
-      </w:pPr>
-      <w:r>
-        <w:rPr>
-          <w:rStyle w:val="Hipercze"/>
-          <w:color w:val="auto"/>
-          <w:u w:val="none"/>
-        </w:rPr>
-        <w:t xml:space="preserve">Komendy: </w:t>
-      </w:r>
-    </w:p>
-    <w:p>
-      <w:pPr>
-        <w:spacing w:after="0"/>
-        <w:ind w:left="709"/>
-        <w:rPr>
-          <w:rStyle w:val="Hipercze"/>
-          <w:color w:val="auto"/>
-          <w:u w:val="none"/>
-        </w:rPr>
-      </w:pPr>
-      <w:proofErr w:type="spellStart"/>
-      <w:r>
-        <w:rPr>
-          <w:rStyle w:val="Hipercze"/>
-          <w:color w:val="auto"/>
-          <w:u w:val="none"/>
-        </w:rPr>
-        <w:t>ONi</w:t>
-      </w:r>
-      <w:proofErr w:type="spellEnd"/>
-      <w:r>
-        <w:rPr>
-          <w:rStyle w:val="Hipercze"/>
-          <w:color w:val="auto"/>
-          <w:u w:val="none"/>
-        </w:rPr>
-        <w:t xml:space="preserve"> – (gdzie i </w:t>
-      </w:r>
-      <w:r>
-        <w:rPr>
-          <w:rStyle w:val="Hipercze"/>
-          <w:color w:val="auto"/>
-          <w:u w:val="none"/>
-        </w:rPr>
-        <w:t>należy do przedziału</w:t>
-      </w:r>
-      <w:r>
-        <w:rPr>
-          <w:rStyle w:val="Hipercze"/>
-          <w:color w:val="auto"/>
-          <w:u w:val="none"/>
-        </w:rPr>
-        <w:t xml:space="preserve">&lt;0-7&gt; jest numerem wyjścia). Komenda powoduje włączenie wyjścia nr i. </w:t>
-      </w:r>
-    </w:p>
-    <w:p>
-      <w:pPr>
-        <w:spacing w:after="0"/>
-        <w:ind w:left="709"/>
-        <w:rPr>
-          <w:rStyle w:val="Hipercze"/>
-          <w:color w:val="auto"/>
-          <w:u w:val="none"/>
-        </w:rPr>
-      </w:pPr>
-      <w:proofErr w:type="spellStart"/>
-      <w:r>
-        <w:rPr>
-          <w:rStyle w:val="Hipercze"/>
-          <w:color w:val="auto"/>
-          <w:u w:val="none"/>
-        </w:rPr>
-        <w:t>OFFi</w:t>
-      </w:r>
-      <w:proofErr w:type="spellEnd"/>
-      <w:r>
-        <w:rPr>
-          <w:rStyle w:val="Hipercze"/>
-          <w:color w:val="auto"/>
-          <w:u w:val="none"/>
-        </w:rPr>
-        <w:t xml:space="preserve"> –Wyłączenie wyjścia nr i. </w:t>
-      </w:r>
-    </w:p>
-    <w:p>
-      <w:pPr>
-        <w:spacing w:after="0"/>
-        <w:ind w:left="709"/>
-        <w:rPr>
-          <w:rStyle w:val="Hipercze"/>
-          <w:color w:val="auto"/>
-          <w:u w:val="none"/>
-        </w:rPr>
-      </w:pPr>
-      <w:r>
-        <w:rPr>
-          <w:rStyle w:val="Hipercze"/>
-          <w:color w:val="auto"/>
-          <w:u w:val="none"/>
-        </w:rPr>
-        <w:t xml:space="preserve">ONALL – Włącz wszystkie wyjścia. </w:t>
-      </w:r>
-    </w:p>
-    <w:p>
-      <w:pPr>
-        <w:spacing w:after="0"/>
-        <w:ind w:left="709"/>
-        <w:rPr>
-          <w:rStyle w:val="Hipercze"/>
-          <w:color w:val="auto"/>
-          <w:u w:val="none"/>
-        </w:rPr>
-      </w:pPr>
-      <w:r>
-        <w:rPr>
-          <w:rStyle w:val="Hipercze"/>
-          <w:color w:val="auto"/>
-          <w:u w:val="none"/>
-        </w:rPr>
-        <w:t xml:space="preserve">OFFALL – Wyłącz wszystkie wyjścia. </w:t>
-      </w:r>
-    </w:p>
-    <w:p>
-      <w:pPr>
-        <w:spacing w:after="0"/>
-        <w:ind w:left="709"/>
-        <w:rPr>
-          <w:rStyle w:val="Hipercze"/>
-          <w:color w:val="auto"/>
-          <w:u w:val="none"/>
-        </w:rPr>
-      </w:pPr>
-      <w:r>
-        <w:rPr>
-          <w:rStyle w:val="Hipercze"/>
-          <w:color w:val="auto"/>
-          <w:u w:val="none"/>
-        </w:rPr>
-        <w:t xml:space="preserve">AT – </w:t>
-      </w:r>
-      <w:proofErr w:type="spellStart"/>
-      <w:r>
-        <w:rPr>
-          <w:rStyle w:val="Hipercze"/>
-          <w:color w:val="auto"/>
-          <w:u w:val="none"/>
-        </w:rPr>
-        <w:t>Attention</w:t>
-      </w:r>
-      <w:proofErr w:type="spellEnd"/>
-      <w:r>
-        <w:rPr>
-          <w:rStyle w:val="Hipercze"/>
-          <w:color w:val="auto"/>
-          <w:u w:val="none"/>
-        </w:rPr>
-        <w:t>. Przesyła do terminala informację (</w:t>
-      </w:r>
-      <w:proofErr w:type="gramStart"/>
-      <w:r>
-        <w:rPr>
-          <w:rStyle w:val="Hipercze"/>
-          <w:color w:val="auto"/>
-          <w:u w:val="none"/>
-        </w:rPr>
-        <w:t>np..</w:t>
-      </w:r>
-      <w:proofErr w:type="gramEnd"/>
-      <w:r>
-        <w:rPr>
-          <w:rStyle w:val="Hipercze"/>
-          <w:color w:val="auto"/>
-          <w:u w:val="none"/>
-        </w:rPr>
-        <w:t xml:space="preserve"> „Nasz </w:t>
-      </w:r>
-      <w:proofErr w:type="spellStart"/>
-      <w:r>
-        <w:rPr>
-          <w:rStyle w:val="Hipercze"/>
-          <w:color w:val="auto"/>
-          <w:u w:val="none"/>
-        </w:rPr>
-        <w:t>wspanialy</w:t>
-      </w:r>
-      <w:proofErr w:type="spellEnd"/>
-      <w:r>
-        <w:rPr>
-          <w:rStyle w:val="Hipercze"/>
-          <w:color w:val="auto"/>
-          <w:u w:val="none"/>
-        </w:rPr>
-        <w:t xml:space="preserve"> projekt v 2012”) </w:t>
-      </w:r>
-    </w:p>
-    <w:p>
-      <w:pPr>
-        <w:spacing w:after="0"/>
-        <w:ind w:left="567"/>
-        <w:rPr>
-          <w:rStyle w:val="Hipercze"/>
-          <w:color w:val="auto"/>
-          <w:u w:val="none"/>
-        </w:rPr>
-      </w:pPr>
+          <w:sz w:val="28"/>
+          <w:szCs w:val="28"/>
+          <w:u w:val="none"/>
+        </w:rPr>
+        <w:t>pis</w:t>
+      </w:r>
       <w:r>
         <w:rPr>
           <w:rStyle w:val="Hipercze"/>
           <w:b/>
           <w:bCs/>
           <w:color w:val="auto"/>
-          <w:u w:val="none"/>
-        </w:rPr>
-        <w:t>3.</w:t>
-      </w:r>
-      <w:r>
-        <w:rPr>
-          <w:rStyle w:val="Hipercze"/>
-          <w:color w:val="auto"/>
-          <w:u w:val="none"/>
-        </w:rPr>
-        <w:t xml:space="preserve"> Każda odebrana komenda powinna być potwierdzone poprzez przesłanie do PC albo ciągu liter „OK.”. jeśli komenda była poprawna albo „ERR” w </w:t>
-      </w:r>
-      <w:proofErr w:type="gramStart"/>
-      <w:r>
-        <w:rPr>
-          <w:rStyle w:val="Hipercze"/>
-          <w:color w:val="auto"/>
-          <w:u w:val="none"/>
-        </w:rPr>
-        <w:t>przypadku</w:t>
-      </w:r>
-      <w:proofErr w:type="gramEnd"/>
-      <w:r>
-        <w:rPr>
-          <w:rStyle w:val="Hipercze"/>
-          <w:color w:val="auto"/>
-          <w:u w:val="none"/>
-        </w:rPr>
-        <w:t xml:space="preserve"> gdy komenda nie została rozpoznana. </w:t>
-      </w:r>
-    </w:p>
-    <w:p>
-      <w:pPr>
-        <w:spacing w:after="0"/>
-        <w:rPr>
-          <w:rStyle w:val="Hipercze"/>
-          <w:color w:val="auto"/>
-          <w:u w:val="none"/>
-        </w:rPr>
-      </w:pPr>
-      <w:r>
-        <w:rPr>
-          <w:rStyle w:val="Hipercze"/>
-          <w:color w:val="auto"/>
-          <w:u w:val="none"/>
-        </w:rPr>
-        <w:t xml:space="preserve">Użyć oddzielnych zadań co najmniej do: </w:t>
-      </w:r>
-    </w:p>
-    <w:p>
-      <w:pPr>
-        <w:spacing w:after="0"/>
-        <w:ind w:left="567"/>
-        <w:rPr>
-          <w:rStyle w:val="Hipercze"/>
-          <w:color w:val="auto"/>
-          <w:u w:val="none"/>
-        </w:rPr>
-      </w:pPr>
-      <w:r>
+          <w:sz w:val="28"/>
+          <w:szCs w:val="28"/>
+          <w:u w:val="none"/>
+        </w:rPr>
+        <w:t xml:space="preserve"> projektu</w:t>
+      </w:r>
+    </w:p>
+    <w:p>
+      <w:pPr>
+        <w:pStyle w:val="Akapitzlist"/>
+        <w:numPr>
+          <w:ilvl w:val="1"/>
+          <w:numId w:val="1"/>
+        </w:numPr>
         <w:rPr>
           <w:rStyle w:val="Hipercze"/>
           <w:b/>
           <w:bCs/>
           <w:color w:val="auto"/>
-          <w:u w:val="none"/>
-        </w:rPr>
-        <w:t>1.</w:t>
-      </w:r>
-      <w:r>
-        <w:rPr>
-          <w:rStyle w:val="Hipercze"/>
-          <w:color w:val="auto"/>
-          <w:u w:val="none"/>
-        </w:rPr>
-        <w:t xml:space="preserve"> Odczytu znaku z portu szeregowego (przerwanie), </w:t>
-      </w:r>
-    </w:p>
-    <w:p>
-      <w:pPr>
-        <w:spacing w:after="0"/>
-        <w:ind w:left="567"/>
-        <w:rPr>
-          <w:rStyle w:val="Hipercze"/>
-          <w:color w:val="auto"/>
+          <w:sz w:val="24"/>
+          <w:szCs w:val="24"/>
           <w:u w:val="none"/>
         </w:rPr>
       </w:pPr>
@@ -520,37 +389,424 @@
           <w:b/>
           <w:bCs/>
           <w:color w:val="auto"/>
-          <w:u w:val="none"/>
-        </w:rPr>
-        <w:t>2.</w:t>
-      </w:r>
-      <w:r>
-        <w:rPr>
-          <w:rStyle w:val="Hipercze"/>
-          <w:color w:val="auto"/>
-          <w:u w:val="none"/>
-        </w:rPr>
-        <w:t xml:space="preserve"> Zapisu znaku do portu szeregowego (przerwanie) </w:t>
+          <w:sz w:val="24"/>
+          <w:szCs w:val="24"/>
+          <w:u w:val="none"/>
+        </w:rPr>
+        <w:t>Wykorzystane elementy sprzętowe</w:t>
       </w:r>
     </w:p>
     <w:p>
       <w:pPr>
         <w:spacing w:after="0"/>
-        <w:ind w:left="567"/>
-        <w:rPr>
-          <w:rStyle w:val="Hipercze"/>
-          <w:color w:val="auto"/>
-          <w:sz w:val="28"/>
-          <w:szCs w:val="28"/>
-          <w:u w:val="none"/>
-        </w:rPr>
-      </w:pPr>
-      <w:r>
+        <w:ind w:firstLine="708"/>
+        <w:rPr>
+          <w:rStyle w:val="Hipercze"/>
+          <w:color w:val="auto"/>
+          <w:u w:val="none"/>
+          <w:lang w:val="en-US"/>
+        </w:rPr>
+      </w:pPr>
+      <w:proofErr w:type="spellStart"/>
+      <w:r>
+        <w:rPr>
+          <w:rStyle w:val="Hipercze"/>
+          <w:color w:val="auto"/>
+          <w:u w:val="none"/>
+          <w:lang w:val="en-US"/>
+        </w:rPr>
+        <w:t>Diod</w:t>
+      </w:r>
+      <w:r>
+        <w:rPr>
+          <w:rStyle w:val="Hipercze"/>
+          <w:color w:val="auto"/>
+          <w:u w:val="none"/>
+          <w:lang w:val="en-US"/>
+        </w:rPr>
+        <w:t>a</w:t>
+      </w:r>
+      <w:proofErr w:type="spellEnd"/>
+      <w:r>
+        <w:rPr>
+          <w:rStyle w:val="Hipercze"/>
+          <w:color w:val="auto"/>
+          <w:u w:val="none"/>
+          <w:lang w:val="en-US"/>
+        </w:rPr>
+        <w:t xml:space="preserve"> LED</w:t>
+      </w:r>
+      <w:r>
+        <w:rPr>
+          <w:rStyle w:val="Hipercze"/>
+          <w:color w:val="auto"/>
+          <w:u w:val="none"/>
+          <w:lang w:val="en-US"/>
+        </w:rPr>
+        <w:t xml:space="preserve">x8, </w:t>
+      </w:r>
+      <w:proofErr w:type="spellStart"/>
+      <w:r>
+        <w:rPr>
+          <w:rStyle w:val="Hipercze"/>
+          <w:color w:val="auto"/>
+          <w:u w:val="none"/>
+          <w:lang w:val="en-US"/>
+        </w:rPr>
+        <w:t>Konwerter</w:t>
+      </w:r>
+      <w:proofErr w:type="spellEnd"/>
+      <w:r>
+        <w:rPr>
+          <w:rStyle w:val="Hipercze"/>
+          <w:color w:val="auto"/>
+          <w:u w:val="none"/>
+          <w:lang w:val="en-US"/>
+        </w:rPr>
+        <w:t xml:space="preserve"> </w:t>
+      </w:r>
+      <w:proofErr w:type="spellStart"/>
+      <w:r>
+        <w:rPr>
+          <w:rStyle w:val="Hipercze"/>
+          <w:color w:val="auto"/>
+          <w:u w:val="none"/>
+          <w:lang w:val="en-US"/>
+        </w:rPr>
+        <w:t>poziomów</w:t>
+      </w:r>
+      <w:proofErr w:type="spellEnd"/>
+      <w:r>
+        <w:rPr>
+          <w:rStyle w:val="Hipercze"/>
+          <w:color w:val="auto"/>
+          <w:u w:val="none"/>
+          <w:lang w:val="en-US"/>
+        </w:rPr>
+        <w:t xml:space="preserve"> RS232</w:t>
+      </w:r>
+      <w:r>
+        <w:rPr>
+          <w:rStyle w:val="Hipercze"/>
+          <w:color w:val="auto"/>
+          <w:u w:val="none"/>
+          <w:lang w:val="en-US"/>
+        </w:rPr>
+        <w:t xml:space="preserve">, </w:t>
+      </w:r>
+      <w:r>
+        <w:rPr>
+          <w:rStyle w:val="Hipercze"/>
+          <w:color w:val="auto"/>
+          <w:u w:val="none"/>
+          <w:lang w:val="en-US"/>
+        </w:rPr>
+        <w:t>stm32f407 discovery</w:t>
+      </w:r>
+    </w:p>
+    <w:p>
+      <w:pPr>
+        <w:spacing w:after="0"/>
+        <w:ind w:firstLine="708"/>
+        <w:rPr>
+          <w:rStyle w:val="Hipercze"/>
+          <w:color w:val="auto"/>
+          <w:u w:val="none"/>
+          <w:lang w:val="en-US"/>
+        </w:rPr>
+      </w:pPr>
+    </w:p>
+    <w:p>
+      <w:pPr>
+        <w:pStyle w:val="Akapitzlist"/>
+        <w:numPr>
+          <w:ilvl w:val="1"/>
+          <w:numId w:val="1"/>
+        </w:numPr>
+        <w:spacing w:after="0"/>
         <w:rPr>
           <w:rStyle w:val="Hipercze"/>
           <w:b/>
           <w:bCs/>
           <w:color w:val="auto"/>
+          <w:sz w:val="24"/>
+          <w:szCs w:val="24"/>
+          <w:u w:val="none"/>
+        </w:rPr>
+      </w:pPr>
+      <w:r>
+        <w:rPr>
+          <w:rStyle w:val="Hipercze"/>
+          <w:b/>
+          <w:bCs/>
+          <w:color w:val="auto"/>
+          <w:sz w:val="24"/>
+          <w:szCs w:val="24"/>
+          <w:u w:val="none"/>
+        </w:rPr>
+        <w:t xml:space="preserve">Wymagania: </w:t>
+      </w:r>
+    </w:p>
+    <w:p>
+      <w:pPr>
+        <w:spacing w:after="0"/>
+        <w:ind w:left="708"/>
+        <w:rPr>
+          <w:rStyle w:val="Hipercze"/>
+          <w:color w:val="auto"/>
+          <w:u w:val="none"/>
+        </w:rPr>
+      </w:pPr>
+      <w:r>
+        <w:rPr>
+          <w:rStyle w:val="Hipercze"/>
+          <w:b/>
+          <w:bCs/>
+          <w:color w:val="auto"/>
+          <w:u w:val="none"/>
+        </w:rPr>
+        <w:t>1.</w:t>
+      </w:r>
+      <w:r>
+        <w:rPr>
+          <w:rStyle w:val="Hipercze"/>
+          <w:color w:val="auto"/>
+          <w:u w:val="none"/>
+        </w:rPr>
+        <w:t xml:space="preserve"> Urządzenie jest podłączone do komputera PC na którym pracuje program terminala </w:t>
+      </w:r>
+    </w:p>
+    <w:p>
+      <w:pPr>
+        <w:spacing w:after="0"/>
+        <w:ind w:left="708"/>
+        <w:rPr>
+          <w:rStyle w:val="Hipercze"/>
+          <w:color w:val="auto"/>
+          <w:u w:val="none"/>
+        </w:rPr>
+      </w:pPr>
+      <w:r>
+        <w:rPr>
+          <w:rStyle w:val="Hipercze"/>
+          <w:b/>
+          <w:bCs/>
+          <w:color w:val="auto"/>
+          <w:u w:val="none"/>
+        </w:rPr>
+        <w:t>2.</w:t>
+      </w:r>
+      <w:r>
+        <w:rPr>
+          <w:rStyle w:val="Hipercze"/>
+          <w:color w:val="auto"/>
+          <w:u w:val="none"/>
+        </w:rPr>
+        <w:t xml:space="preserve"> Urządzenie odbiera szeregowo dane z PC. Każda komenda jest zakończona znakiem LF. </w:t>
+      </w:r>
+    </w:p>
+    <w:p>
+      <w:pPr>
+        <w:spacing w:after="0"/>
+        <w:ind w:left="708"/>
+        <w:rPr>
+          <w:rStyle w:val="Hipercze"/>
+          <w:color w:val="auto"/>
+          <w:u w:val="none"/>
+        </w:rPr>
+      </w:pPr>
+      <w:r>
+        <w:rPr>
+          <w:rStyle w:val="Hipercze"/>
+          <w:color w:val="auto"/>
+          <w:u w:val="none"/>
+        </w:rPr>
+        <w:t xml:space="preserve">Komendy: </w:t>
+      </w:r>
+    </w:p>
+    <w:p>
+      <w:pPr>
+        <w:spacing w:after="0"/>
+        <w:ind w:left="850"/>
+        <w:rPr>
+          <w:rStyle w:val="Hipercze"/>
+          <w:color w:val="auto"/>
+          <w:u w:val="none"/>
+        </w:rPr>
+      </w:pPr>
+      <w:proofErr w:type="spellStart"/>
+      <w:r>
+        <w:rPr>
+          <w:rStyle w:val="Hipercze"/>
+          <w:color w:val="auto"/>
+          <w:u w:val="none"/>
+        </w:rPr>
+        <w:t>ONi</w:t>
+      </w:r>
+      <w:proofErr w:type="spellEnd"/>
+      <w:r>
+        <w:rPr>
+          <w:rStyle w:val="Hipercze"/>
+          <w:color w:val="auto"/>
+          <w:u w:val="none"/>
+        </w:rPr>
+        <w:t xml:space="preserve"> – (gdzie i </w:t>
+      </w:r>
+      <w:r>
+        <w:rPr>
+          <w:rStyle w:val="Hipercze"/>
+          <w:color w:val="auto"/>
+          <w:u w:val="none"/>
+        </w:rPr>
+        <w:t>należy do przedziału</w:t>
+      </w:r>
+      <w:r>
+        <w:rPr>
+          <w:rStyle w:val="Hipercze"/>
+          <w:color w:val="auto"/>
+          <w:u w:val="none"/>
+        </w:rPr>
+        <w:t xml:space="preserve">&lt;0-7&gt; jest numerem wyjścia). Komenda powoduje włączenie wyjścia nr i. </w:t>
+      </w:r>
+    </w:p>
+    <w:p>
+      <w:pPr>
+        <w:spacing w:after="0"/>
+        <w:ind w:left="850"/>
+        <w:rPr>
+          <w:rStyle w:val="Hipercze"/>
+          <w:color w:val="auto"/>
+          <w:u w:val="none"/>
+        </w:rPr>
+      </w:pPr>
+      <w:proofErr w:type="spellStart"/>
+      <w:r>
+        <w:rPr>
+          <w:rStyle w:val="Hipercze"/>
+          <w:color w:val="auto"/>
+          <w:u w:val="none"/>
+        </w:rPr>
+        <w:t>OFFi</w:t>
+      </w:r>
+      <w:proofErr w:type="spellEnd"/>
+      <w:r>
+        <w:rPr>
+          <w:rStyle w:val="Hipercze"/>
+          <w:color w:val="auto"/>
+          <w:u w:val="none"/>
+        </w:rPr>
+        <w:t xml:space="preserve"> –Wyłączenie wyjścia nr i. </w:t>
+      </w:r>
+    </w:p>
+    <w:p>
+      <w:pPr>
+        <w:spacing w:after="0"/>
+        <w:ind w:left="850"/>
+        <w:rPr>
+          <w:rStyle w:val="Hipercze"/>
+          <w:color w:val="auto"/>
+          <w:u w:val="none"/>
+        </w:rPr>
+      </w:pPr>
+      <w:r>
+        <w:rPr>
+          <w:rStyle w:val="Hipercze"/>
+          <w:color w:val="auto"/>
+          <w:u w:val="none"/>
+        </w:rPr>
+        <w:t xml:space="preserve">ONALL – Włącz wszystkie wyjścia. </w:t>
+      </w:r>
+    </w:p>
+    <w:p>
+      <w:pPr>
+        <w:spacing w:after="0"/>
+        <w:ind w:left="850"/>
+        <w:rPr>
+          <w:rStyle w:val="Hipercze"/>
+          <w:color w:val="auto"/>
+          <w:u w:val="none"/>
+        </w:rPr>
+      </w:pPr>
+      <w:r>
+        <w:rPr>
+          <w:rStyle w:val="Hipercze"/>
+          <w:color w:val="auto"/>
+          <w:u w:val="none"/>
+        </w:rPr>
+        <w:t xml:space="preserve">OFFALL – Wyłącz wszystkie wyjścia. </w:t>
+      </w:r>
+    </w:p>
+    <w:p>
+      <w:pPr>
+        <w:spacing w:after="0"/>
+        <w:ind w:left="850"/>
+        <w:rPr>
+          <w:rStyle w:val="Hipercze"/>
+          <w:color w:val="auto"/>
+          <w:u w:val="none"/>
+        </w:rPr>
+      </w:pPr>
+      <w:r>
+        <w:rPr>
+          <w:rStyle w:val="Hipercze"/>
+          <w:color w:val="auto"/>
+          <w:u w:val="none"/>
+        </w:rPr>
+        <w:t xml:space="preserve">AT – </w:t>
+      </w:r>
+      <w:proofErr w:type="spellStart"/>
+      <w:r>
+        <w:rPr>
+          <w:rStyle w:val="Hipercze"/>
+          <w:color w:val="auto"/>
+          <w:u w:val="none"/>
+        </w:rPr>
+        <w:t>Attention</w:t>
+      </w:r>
+      <w:proofErr w:type="spellEnd"/>
+      <w:r>
+        <w:rPr>
+          <w:rStyle w:val="Hipercze"/>
+          <w:color w:val="auto"/>
+          <w:u w:val="none"/>
+        </w:rPr>
+        <w:t xml:space="preserve">. Przesyła do terminala informację (np.. „Nasz </w:t>
+      </w:r>
+      <w:proofErr w:type="spellStart"/>
+      <w:r>
+        <w:rPr>
+          <w:rStyle w:val="Hipercze"/>
+          <w:color w:val="auto"/>
+          <w:u w:val="none"/>
+        </w:rPr>
+        <w:t>wspanialy</w:t>
+      </w:r>
+      <w:proofErr w:type="spellEnd"/>
+      <w:r>
+        <w:rPr>
+          <w:rStyle w:val="Hipercze"/>
+          <w:color w:val="auto"/>
+          <w:u w:val="none"/>
+        </w:rPr>
+        <w:t xml:space="preserve"> projekt v 2012”) </w:t>
+      </w:r>
+    </w:p>
+    <w:p>
+      <w:pPr>
+        <w:spacing w:after="0"/>
+        <w:ind w:left="708"/>
+        <w:rPr>
+          <w:rStyle w:val="Hipercze"/>
+          <w:color w:val="auto"/>
+          <w:u w:val="none"/>
+        </w:rPr>
+      </w:pPr>
+      <w:r>
+        <w:rPr>
+          <w:rStyle w:val="Hipercze"/>
+          <w:b/>
+          <w:bCs/>
+          <w:color w:val="auto"/>
           <w:u w:val="none"/>
         </w:rPr>
         <w:t>3.</w:t>
@@ -561,26 +817,19 @@
           <w:color w:val="auto"/>
           <w:u w:val="none"/>
         </w:rPr>
-        <w:t xml:space="preserve"> Sprawdzanie poprawności komend i </w:t>
-      </w:r>
-      <w:proofErr w:type="gramStart"/>
-      <w:r>
-        <w:rPr>
-          <w:rStyle w:val="Hipercze"/>
-          <w:color w:val="auto"/>
-          <w:u w:val="none"/>
-        </w:rPr>
-        <w:t>ich  wykonanie</w:t>
-      </w:r>
-      <w:proofErr w:type="gramEnd"/>
-      <w:r>
-        <w:rPr>
-          <w:rStyle w:val="Hipercze"/>
-          <w:color w:val="auto"/>
-          <w:u w:val="none"/>
-        </w:rPr>
-        <w:t>.  Do komunikacji pomiędzy zadaniami użyć kolejek/ semaforów.</w:t>
-      </w:r>
+        <w:t xml:space="preserve"> Każda odebrana komenda powinna być potwierdzone poprzez przesłanie do PC albo ciągu liter „OK.”. jeśli komenda była poprawna albo „ERR” w przypadku gdy komenda nie została rozpoznana. </w:t>
+      </w:r>
+    </w:p>
+    <w:p>
+      <w:pPr>
+        <w:spacing w:after="0"/>
+        <w:ind w:left="708"/>
+        <w:rPr>
+          <w:rStyle w:val="Hipercze"/>
+          <w:color w:val="auto"/>
+          <w:u w:val="none"/>
+        </w:rPr>
+      </w:pPr>
       <w:r>
         <w:rPr>
           <w:rStyle w:val="Hipercze"/>
@@ -594,101 +843,48 @@
     </w:p>
     <w:p>
       <w:pPr>
+        <w:pStyle w:val="Akapitzlist"/>
+        <w:numPr>
+          <w:ilvl w:val="0"/>
+          <w:numId w:val="1"/>
+        </w:numPr>
+        <w:spacing w:after="0"/>
+        <w:rPr>
+          <w:rStyle w:val="Hipercze"/>
+          <w:b/>
+          <w:bCs/>
+          <w:color w:val="auto"/>
+          <w:sz w:val="28"/>
+          <w:szCs w:val="28"/>
+          <w:u w:val="none"/>
+        </w:rPr>
+      </w:pPr>
+      <w:r>
+        <w:rPr>
+          <w:rStyle w:val="Hipercze"/>
+          <w:b/>
+          <w:bCs/>
+          <w:color w:val="auto"/>
+          <w:sz w:val="28"/>
+          <w:szCs w:val="28"/>
+          <w:u w:val="none"/>
+        </w:rPr>
+        <w:t>Opis wykonanego projektu</w:t>
+      </w:r>
+    </w:p>
+    <w:p>
+      <w:pPr>
         <w:keepNext/>
       </w:pPr>
       <w:r>
         <w:rPr>
           <w:noProof/>
         </w:rPr>
-        <w:lastRenderedPageBreak/>
         <w:drawing>
-          <wp:inline distT="0" distB="0" distL="0" distR="0" wp14:anchorId="172D4933" wp14:editId="5ED20F9E">
-            <wp:extent cx="5676900" cy="8486775"/>
-            <wp:effectExtent l="0" t="0" r="0" b="9525"/>
-            <wp:docPr id="1" name="Obraz 1" descr="Obraz zawierający tekst, sprzęt elektroniczny, obwód&#10;&#10;Opis wygenerowany automatycznie"/>
-            <wp:cNvGraphicFramePr>
-              <a:graphicFrameLocks xmlns:a="http://schemas.openxmlformats.org/drawingml/2006/main" noChangeAspect="1"/>
-            </wp:cNvGraphicFramePr>
-            <a:graphic xmlns:a="http://schemas.openxmlformats.org/drawingml/2006/main">
-              <a:graphicData uri="http://schemas.openxmlformats.org/drawingml/2006/picture">
-                <pic:pic xmlns:pic="http://schemas.openxmlformats.org/drawingml/2006/picture">
-                  <pic:nvPicPr>
-                    <pic:cNvPr id="1" name="Obraz 1" descr="Obraz zawierający tekst, sprzęt elektroniczny, obwód&#10;&#10;Opis wygenerowany automatycznie"/>
-                    <pic:cNvPicPr/>
-                  </pic:nvPicPr>
-                  <pic:blipFill>
-                    <a:blip r:embed="rId6"/>
-                    <a:stretch>
-                      <a:fillRect/>
-                    </a:stretch>
-                  </pic:blipFill>
-                  <pic:spPr>
-                    <a:xfrm>
-                      <a:off x="0" y="0"/>
-                      <a:ext cx="5676900" cy="8486775"/>
-                    </a:xfrm>
-                    <a:prstGeom prst="rect">
-                      <a:avLst/>
-                    </a:prstGeom>
-                  </pic:spPr>
-                </pic:pic>
-              </a:graphicData>
-            </a:graphic>
-          </wp:inline>
-        </w:drawing>
-      </w:r>
-    </w:p>
-    <w:p>
-      <w:pPr>
-        <w:pStyle w:val="Legenda"/>
-      </w:pPr>
-      <w:r>
-        <w:t xml:space="preserve">Rysunek </w:t>
-      </w:r>
-      <w:r>
-        <w:fldChar w:fldCharType="begin"/>
-      </w:r>
-      <w:r>
-        <w:instrText xml:space="preserve"> SEQ Rysunek \* ARABIC </w:instrText>
-      </w:r>
-      <w:r>
-        <w:fldChar w:fldCharType="separate"/>
-      </w:r>
-      <w:r>
-        <w:rPr>
-          <w:noProof/>
-        </w:rPr>
-        <w:t>1</w:t>
-      </w:r>
-      <w:r>
-        <w:rPr>
-          <w:noProof/>
-        </w:rPr>
-        <w:fldChar w:fldCharType="end"/>
-      </w:r>
-      <w:r>
-        <w:t xml:space="preserve"> Wygląd płytki </w:t>
-      </w:r>
-      <w:r>
-        <w:t>STM32F4DISCOVERY</w:t>
-      </w:r>
-    </w:p>
-    <w:p>
-      <w:r>
-        <w:lastRenderedPageBreak/>
-        <w:t>Schemat ideowy rozwiązania:</w:t>
-      </w:r>
-    </w:p>
-    <w:p>
-      <w:r>
-        <w:rPr>
-          <w:noProof/>
-        </w:rPr>
-        <w:drawing>
-          <wp:inline distT="0" distB="0" distL="0" distR="0" wp14:anchorId="031AA3CE" wp14:editId="76BB63A8">
-            <wp:extent cx="5760720" cy="3255010"/>
-            <wp:effectExtent l="0" t="0" r="0" b="2540"/>
-            <wp:docPr id="2" name="Obraz 2"/>
+          <wp:inline distT="0" distB="0" distL="0" distR="0" wp14:anchorId="15C83A85" wp14:editId="097180BE">
+            <wp:extent cx="5760720" cy="3253105"/>
+            <wp:effectExtent l="0" t="0" r="0" b="4445"/>
+            <wp:docPr id="3" name="Obraz 3"/>
             <wp:cNvGraphicFramePr>
               <a:graphicFrameLocks xmlns:a="http://schemas.openxmlformats.org/drawingml/2006/main" noChangeAspect="1"/>
             </wp:cNvGraphicFramePr>
@@ -702,7 +898,7 @@
                     </pic:cNvPicPr>
                   </pic:nvPicPr>
                   <pic:blipFill>
-                    <a:blip r:embed="rId7">
+                    <a:blip r:embed="rId5">
                       <a:extLst>
                         <a:ext uri="{28A0092B-C50C-407E-A947-70E740481C1C}">
                           <a14:useLocalDpi xmlns:a14="http://schemas.microsoft.com/office/drawing/2010/main" val="0"/>
@@ -717,7 +913,7 @@
                   <pic:spPr bwMode="auto">
                     <a:xfrm>
                       <a:off x="0" y="0"/>
-                      <a:ext cx="5760720" cy="3255010"/>
+                      <a:ext cx="5760720" cy="3253105"/>
                     </a:xfrm>
                     <a:prstGeom prst="rect">
                       <a:avLst/>
@@ -734,7 +930,52 @@
         </w:drawing>
       </w:r>
     </w:p>
-    <w:p/>
+    <w:p>
+      <w:pPr>
+        <w:pStyle w:val="Legenda"/>
+        <w:jc w:val="center"/>
+      </w:pPr>
+      <w:r>
+        <w:t xml:space="preserve">Rysunek </w:t>
+      </w:r>
+      <w:fldSimple w:instr=" SEQ Rysunek \* ARABIC ">
+        <w:r>
+          <w:rPr>
+            <w:noProof/>
+          </w:rPr>
+          <w:t>1</w:t>
+        </w:r>
+      </w:fldSimple>
+      <w:r>
+        <w:t xml:space="preserve"> Diagram działania programu</w:t>
+      </w:r>
+      <w:r>
+        <w:rPr>
+          <w:noProof/>
+        </w:rPr>
+        <w:t xml:space="preserve"> </w:t>
+      </w:r>
+    </w:p>
+    <w:p>
+      <w:pPr>
+        <w:pStyle w:val="Legenda"/>
+        <w:keepNext/>
+      </w:pPr>
+      <w:r>
+        <w:t xml:space="preserve">Tabela </w:t>
+      </w:r>
+      <w:fldSimple w:instr=" SEQ Tabela \* ARABIC ">
+        <w:r>
+          <w:rPr>
+            <w:noProof/>
+          </w:rPr>
+          <w:t>1</w:t>
+        </w:r>
+      </w:fldSimple>
+      <w:r>
+        <w:t xml:space="preserve"> Opis wyjść z mikrokontrolera</w:t>
+      </w:r>
+    </w:p>
     <w:tbl>
       <w:tblPr>
         <w:tblStyle w:val="Tabela-Siatka"/>
@@ -779,9 +1020,6 @@
           </w:tcPr>
           <w:p>
             <w:r>
-              <w:rPr>
-                <w:highlight w:val="green"/>
-              </w:rPr>
               <w:t>PC1</w:t>
             </w:r>
           </w:p>
@@ -806,15 +1044,7 @@
             <w:tcW w:w="4531" w:type="dxa"/>
           </w:tcPr>
           <w:p>
-            <w:pPr>
-              <w:rPr>
-                <w:highlight w:val="green"/>
-              </w:rPr>
-            </w:pPr>
-            <w:r>
-              <w:rPr>
-                <w:highlight w:val="green"/>
-              </w:rPr>
+            <w:r>
               <w:t>PC3</w:t>
             </w:r>
           </w:p>
@@ -836,15 +1066,7 @@
             <w:tcW w:w="4531" w:type="dxa"/>
           </w:tcPr>
           <w:p>
-            <w:pPr>
-              <w:rPr>
-                <w:highlight w:val="green"/>
-              </w:rPr>
-            </w:pPr>
-            <w:r>
-              <w:rPr>
-                <w:highlight w:val="green"/>
-              </w:rPr>
+            <w:r>
               <w:t>PA1</w:t>
             </w:r>
           </w:p>
@@ -866,15 +1088,7 @@
             <w:tcW w:w="4531" w:type="dxa"/>
           </w:tcPr>
           <w:p>
-            <w:pPr>
-              <w:rPr>
-                <w:highlight w:val="green"/>
-              </w:rPr>
-            </w:pPr>
-            <w:r>
-              <w:rPr>
-                <w:highlight w:val="green"/>
-              </w:rPr>
+            <w:r>
               <w:t>PA3</w:t>
             </w:r>
           </w:p>
@@ -897,6 +1111,7 @@
           </w:tcPr>
           <w:p>
             <w:r>
+              <w:lastRenderedPageBreak/>
               <w:t>PA5</w:t>
             </w:r>
           </w:p>
@@ -984,15 +1199,7 @@
             <w:tcW w:w="4531" w:type="dxa"/>
           </w:tcPr>
           <w:p>
-            <w:pPr>
-              <w:rPr>
-                <w:highlight w:val="green"/>
-              </w:rPr>
-            </w:pPr>
-            <w:r>
-              <w:rPr>
-                <w:highlight w:val="green"/>
-              </w:rPr>
+            <w:r>
               <w:t>PC12</w:t>
             </w:r>
           </w:p>
@@ -1014,15 +1221,7 @@
             <w:tcW w:w="4531" w:type="dxa"/>
           </w:tcPr>
           <w:p>
-            <w:pPr>
-              <w:rPr>
-                <w:highlight w:val="green"/>
-              </w:rPr>
-            </w:pPr>
-            <w:r>
-              <w:rPr>
-                <w:highlight w:val="green"/>
-              </w:rPr>
+            <w:r>
               <w:t>PD2</w:t>
             </w:r>
           </w:p>
@@ -1041,8 +1240,23 @@
     </w:tbl>
     <w:p/>
     <w:p>
-      <w:r>
-        <w:t>Znaczenie komend z modułu dekoder do GPIO</w:t>
+      <w:pPr>
+        <w:pStyle w:val="Legenda"/>
+        <w:keepNext/>
+      </w:pPr>
+      <w:r>
+        <w:t xml:space="preserve">Tabela </w:t>
+      </w:r>
+      <w:fldSimple w:instr=" SEQ Tabela \* ARABIC ">
+        <w:r>
+          <w:rPr>
+            <w:noProof/>
+          </w:rPr>
+          <w:t>2</w:t>
+        </w:r>
+      </w:fldSimple>
+      <w:r>
+        <w:t xml:space="preserve"> Szczegółowy opis zawartości poszczególnych kolejek</w:t>
       </w:r>
     </w:p>
     <w:tbl>
@@ -1482,7 +1696,6 @@
           </w:tcPr>
           <w:p>
             <w:r>
-              <w:lastRenderedPageBreak/>
               <w:t>OFF4</w:t>
             </w:r>
           </w:p>
@@ -1670,7 +1883,217 @@
       </w:tr>
     </w:tbl>
     <w:p/>
-    <w:p/>
+    <w:p>
+      <w:r>
+        <w:t xml:space="preserve">Za pomocą przerwania wypełniana jest kolejka </w:t>
+      </w:r>
+      <w:proofErr w:type="spellStart"/>
+      <w:r>
+        <w:t>xQueueUartPCRx</w:t>
+      </w:r>
+      <w:proofErr w:type="spellEnd"/>
+      <w:r>
+        <w:t xml:space="preserve"> zawiera ona znaki ASCI. Zadanie </w:t>
+      </w:r>
+      <w:proofErr w:type="spellStart"/>
+      <w:r>
+        <w:t>xTaskDecodeData</w:t>
+      </w:r>
+      <w:proofErr w:type="spellEnd"/>
+      <w:r>
+        <w:t xml:space="preserve"> na bieżąco dekoduje odebrane bajty. Wystąpienie znaku </w:t>
+      </w:r>
+      <w:r>
+        <w:rPr>
+          <w:rStyle w:val="Hipercze"/>
+          <w:color w:val="auto"/>
+          <w:u w:val="none"/>
+        </w:rPr>
+        <w:t>LF</w:t>
+      </w:r>
+      <w:r>
+        <w:rPr>
+          <w:rStyle w:val="Hipercze"/>
+          <w:color w:val="auto"/>
+          <w:u w:val="none"/>
+        </w:rPr>
+        <w:t xml:space="preserve"> w odebranych kodach powoduje zakończenie dekodowania. Na tym etapie zadanie </w:t>
+      </w:r>
+      <w:r>
+        <w:rPr>
+          <w:rStyle w:val="Hipercze"/>
+          <w:color w:val="auto"/>
+          <w:u w:val="none"/>
+        </w:rPr>
+        <w:t>sprawdza,</w:t>
+      </w:r>
+      <w:r>
+        <w:rPr>
+          <w:rStyle w:val="Hipercze"/>
+          <w:color w:val="auto"/>
+          <w:u w:val="none"/>
+        </w:rPr>
+        <w:t xml:space="preserve"> czy wykryto jakąś ze znanych komend. </w:t>
+      </w:r>
+      <w:proofErr w:type="spellStart"/>
+      <w:r>
+        <w:rPr>
+          <w:rStyle w:val="Hipercze"/>
+          <w:color w:val="auto"/>
+          <w:u w:val="none"/>
+        </w:rPr>
+        <w:t>Kazda</w:t>
+      </w:r>
+      <w:proofErr w:type="spellEnd"/>
+      <w:r>
+        <w:rPr>
+          <w:rStyle w:val="Hipercze"/>
+          <w:color w:val="auto"/>
+          <w:u w:val="none"/>
+        </w:rPr>
+        <w:t xml:space="preserve"> komenda ma swój </w:t>
+      </w:r>
+      <w:proofErr w:type="spellStart"/>
+      <w:r>
+        <w:rPr>
+          <w:rStyle w:val="Hipercze"/>
+          <w:color w:val="auto"/>
+          <w:u w:val="none"/>
+        </w:rPr>
+        <w:t>idywidualny</w:t>
+      </w:r>
+      <w:proofErr w:type="spellEnd"/>
+      <w:r>
+        <w:rPr>
+          <w:rStyle w:val="Hipercze"/>
+          <w:color w:val="auto"/>
+          <w:u w:val="none"/>
+        </w:rPr>
+        <w:t xml:space="preserve"> numer która zostanie </w:t>
+      </w:r>
+      <w:r>
+        <w:rPr>
+          <w:rStyle w:val="Hipercze"/>
+          <w:color w:val="auto"/>
+          <w:u w:val="none"/>
+        </w:rPr>
+        <w:t>przekazany,</w:t>
+      </w:r>
+      <w:r>
+        <w:rPr>
+          <w:rStyle w:val="Hipercze"/>
+          <w:color w:val="auto"/>
+          <w:u w:val="none"/>
+        </w:rPr>
+        <w:t xml:space="preserve"> jeśli zostanie wykryta odpowiednia komenda. Numer ten trafia do kolejki </w:t>
+      </w:r>
+      <w:proofErr w:type="spellStart"/>
+      <w:r>
+        <w:rPr>
+          <w:rStyle w:val="Hipercze"/>
+          <w:color w:val="auto"/>
+          <w:u w:val="none"/>
+        </w:rPr>
+        <w:t>XQueueCommand</w:t>
+      </w:r>
+      <w:proofErr w:type="spellEnd"/>
+      <w:r>
+        <w:rPr>
+          <w:rStyle w:val="Hipercze"/>
+          <w:color w:val="auto"/>
+          <w:u w:val="none"/>
+        </w:rPr>
+        <w:t xml:space="preserve">. Zadanie </w:t>
+      </w:r>
+      <w:proofErr w:type="spellStart"/>
+      <w:r>
+        <w:rPr>
+          <w:rStyle w:val="Hipercze"/>
+          <w:color w:val="auto"/>
+          <w:u w:val="none"/>
+        </w:rPr>
+        <w:t>xTaskWywolanie</w:t>
+      </w:r>
+      <w:proofErr w:type="spellEnd"/>
+      <w:r>
+        <w:rPr>
+          <w:rStyle w:val="Hipercze"/>
+          <w:color w:val="auto"/>
+          <w:u w:val="none"/>
+        </w:rPr>
+        <w:t xml:space="preserve"> na bieżąco kontroluje stan portów GPIO. Za pomocą funkcji </w:t>
+      </w:r>
+      <w:proofErr w:type="spellStart"/>
+      <w:r>
+        <w:rPr>
+          <w:rStyle w:val="Hipercze"/>
+          <w:color w:val="auto"/>
+          <w:u w:val="none"/>
+        </w:rPr>
+        <w:t>printf</w:t>
+      </w:r>
+      <w:proofErr w:type="spellEnd"/>
+      <w:r>
+        <w:rPr>
+          <w:rStyle w:val="Hipercze"/>
+          <w:color w:val="auto"/>
+          <w:u w:val="none"/>
+        </w:rPr>
+        <w:t xml:space="preserve"> napełniana jest kolejka o nazwie </w:t>
+      </w:r>
+      <w:proofErr w:type="spellStart"/>
+      <w:r>
+        <w:rPr>
+          <w:rStyle w:val="Hipercze"/>
+          <w:color w:val="auto"/>
+          <w:u w:val="none"/>
+        </w:rPr>
+        <w:t>XQueueUartPCTx</w:t>
+      </w:r>
+      <w:proofErr w:type="spellEnd"/>
+      <w:r>
+        <w:rPr>
+          <w:rStyle w:val="Hipercze"/>
+          <w:color w:val="auto"/>
+          <w:u w:val="none"/>
+        </w:rPr>
+        <w:t xml:space="preserve">. Zadanie </w:t>
+      </w:r>
+      <w:proofErr w:type="spellStart"/>
+      <w:r>
+        <w:rPr>
+          <w:rStyle w:val="Hipercze"/>
+          <w:color w:val="auto"/>
+          <w:u w:val="none"/>
+        </w:rPr>
+        <w:t>XTaskSendRespond</w:t>
+      </w:r>
+      <w:proofErr w:type="spellEnd"/>
+      <w:r>
+        <w:rPr>
+          <w:rStyle w:val="Hipercze"/>
+          <w:color w:val="auto"/>
+          <w:u w:val="none"/>
+        </w:rPr>
+        <w:t xml:space="preserve"> odpowiedzialne jest za wysyłanie </w:t>
+      </w:r>
+      <w:r>
+        <w:rPr>
+          <w:rStyle w:val="Hipercze"/>
+          <w:color w:val="auto"/>
+          <w:u w:val="none"/>
+        </w:rPr>
+        <w:t>odpowiedzi</w:t>
+      </w:r>
+      <w:r>
+        <w:rPr>
+          <w:rStyle w:val="Hipercze"/>
+          <w:color w:val="auto"/>
+          <w:u w:val="none"/>
+        </w:rPr>
+        <w:t xml:space="preserve"> poprzez port UART przy użyciu przerwania.  </w:t>
+      </w:r>
+    </w:p>
     <w:sectPr>
       <w:pgSz w:w="11906" w:h="16838"/>
       <w:pgMar w:top="1417" w:right="1417" w:bottom="1417" w:left="1417" w:header="708" w:footer="708" w:gutter="0"/>
@@ -1685,92 +2108,181 @@
 <w:numbering xmlns:wpc="http://schemas.microsoft.com/office/word/2010/wordprocessingCanvas" xmlns:cx="http://schemas.microsoft.com/office/drawing/2014/chartex" xmlns:cx1="http://schemas.microsoft.com/office/drawing/2015/9/8/chartex" xmlns:cx2="http://schemas.microsoft.com/office/drawing/2015/10/21/chartex" xmlns:cx3="http://schemas.microsoft.com/office/drawing/2016/5/9/chartex" xmlns:cx4="http://schemas.microsoft.com/office/drawing/2016/5/10/chartex" xmlns:cx5="http://schemas.microsoft.com/office/drawing/2016/5/11/chartex" xmlns:cx6="http://schemas.microsoft.com/office/drawing/2016/5/12/chartex" xmlns:cx7="http://schemas.microsoft.com/office/drawing/2016/5/13/chartex" xmlns:cx8="http://schemas.microsoft.com/office/drawing/2016/5/14/chartex" xmlns:mc="http://schemas.openxmlformats.org/markup-compatibility/2006" xmlns:aink="http://schemas.microsoft.com/office/drawing/2016/ink" xmlns:am3d="http://schemas.microsoft.com/office/drawing/2017/model3d" xmlns:o="urn:schemas-microsoft-com:office:office" xmlns:r="http://schemas.openxmlformats.org/officeDocument/2006/relationships" xmlns:m="http://schemas.openxmlformats.org/officeDocument/2006/math" xmlns:v="urn:schemas-microsoft-com:vml" xmlns:wp14="http://schemas.microsoft.com/office/word/2010/wordprocessingDrawing" xmlns:wp="http://schemas.openxmlformats.org/drawingml/2006/wordprocessingDrawing" xmlns:w10="urn:schemas-microsoft-com:office:word" xmlns:w="http://schemas.openxmlformats.org/wordprocessingml/2006/main" xmlns:w14="http://schemas.microsoft.com/office/word/2010/wordml" xmlns:w15="http://schemas.microsoft.com/office/word/2012/wordml" xmlns:w16cex="http://schemas.microsoft.com/office/word/2018/wordml/cex" xmlns:w16cid="http://schemas.microsoft.com/office/word/2016/wordml/cid" xmlns:w16="http://schemas.microsoft.com/office/word/2018/wordml" xmlns:w16sdtdh="http://schemas.microsoft.com/office/word/2020/wordml/sdtdatahash" xmlns:w16se="http://schemas.microsoft.com/office/word/2015/wordml/symex" xmlns:wpg="http://schemas.microsoft.com/office/word/2010/wordprocessingGroup" xmlns:wpi="http://schemas.microsoft.com/office/word/2010/wordprocessingInk" xmlns:wne="http://schemas.microsoft.com/office/word/2006/wordml" xmlns:wps="http://schemas.microsoft.com/office/word/2010/wordprocessingShape" mc:Ignorable="w14 w15 w16se w16cid w16 w16cex w16sdtdh wp14">
   <w:abstractNum w:abstractNumId="0" w15:restartNumberingAfterBreak="0">
     <w:nsid w:val="491334AA"/>
-    <w:multiLevelType w:val="hybridMultilevel"/>
-    <w:tmpl w:val="3FE4805A"/>
-    <w:lvl w:ilvl="0" w:tplc="0415000F">
+    <w:multiLevelType w:val="multilevel"/>
+    <w:tmpl w:val="0415001F"/>
+    <w:lvl w:ilvl="0">
       <w:start w:val="1"/>
       <w:numFmt w:val="decimal"/>
       <w:lvlText w:val="%1."/>
       <w:lvlJc w:val="left"/>
       <w:pPr>
-        <w:ind w:left="720" w:hanging="360"/>
+        <w:ind w:left="360" w:hanging="360"/>
       </w:pPr>
     </w:lvl>
-    <w:lvl w:ilvl="1" w:tplc="04150019" w:tentative="1">
-      <w:start w:val="1"/>
-      <w:numFmt w:val="lowerLetter"/>
-      <w:lvlText w:val="%2."/>
-      <w:lvlJc w:val="left"/>
-      <w:pPr>
-        <w:ind w:left="1440" w:hanging="360"/>
-      </w:pPr>
-    </w:lvl>
-    <w:lvl w:ilvl="2" w:tplc="0415001B" w:tentative="1">
-      <w:start w:val="1"/>
-      <w:numFmt w:val="lowerRoman"/>
-      <w:lvlText w:val="%3."/>
-      <w:lvlJc w:val="right"/>
-      <w:pPr>
-        <w:ind w:left="2160" w:hanging="180"/>
-      </w:pPr>
-    </w:lvl>
-    <w:lvl w:ilvl="3" w:tplc="0415000F" w:tentative="1">
+    <w:lvl w:ilvl="1">
       <w:start w:val="1"/>
       <w:numFmt w:val="decimal"/>
-      <w:lvlText w:val="%4."/>
+      <w:lvlText w:val="%1.%2."/>
       <w:lvlJc w:val="left"/>
       <w:pPr>
-        <w:ind w:left="2880" w:hanging="360"/>
+        <w:ind w:left="792" w:hanging="432"/>
       </w:pPr>
     </w:lvl>
-    <w:lvl w:ilvl="4" w:tplc="04150019" w:tentative="1">
-      <w:start w:val="1"/>
-      <w:numFmt w:val="lowerLetter"/>
-      <w:lvlText w:val="%5."/>
-      <w:lvlJc w:val="left"/>
-      <w:pPr>
-        <w:ind w:left="3600" w:hanging="360"/>
-      </w:pPr>
-    </w:lvl>
-    <w:lvl w:ilvl="5" w:tplc="0415001B" w:tentative="1">
-      <w:start w:val="1"/>
-      <w:numFmt w:val="lowerRoman"/>
-      <w:lvlText w:val="%6."/>
-      <w:lvlJc w:val="right"/>
-      <w:pPr>
-        <w:ind w:left="4320" w:hanging="180"/>
-      </w:pPr>
-    </w:lvl>
-    <w:lvl w:ilvl="6" w:tplc="0415000F" w:tentative="1">
+    <w:lvl w:ilvl="2">
       <w:start w:val="1"/>
       <w:numFmt w:val="decimal"/>
-      <w:lvlText w:val="%7."/>
+      <w:lvlText w:val="%1.%2.%3."/>
       <w:lvlJc w:val="left"/>
       <w:pPr>
-        <w:ind w:left="5040" w:hanging="360"/>
+        <w:ind w:left="1224" w:hanging="504"/>
       </w:pPr>
     </w:lvl>
-    <w:lvl w:ilvl="7" w:tplc="04150019" w:tentative="1">
+    <w:lvl w:ilvl="3">
       <w:start w:val="1"/>
-      <w:numFmt w:val="lowerLetter"/>
-      <w:lvlText w:val="%8."/>
+      <w:numFmt w:val="decimal"/>
+      <w:lvlText w:val="%1.%2.%3.%4."/>
       <w:lvlJc w:val="left"/>
       <w:pPr>
-        <w:ind w:left="5760" w:hanging="360"/>
+        <w:ind w:left="1728" w:hanging="648"/>
       </w:pPr>
     </w:lvl>
-    <w:lvl w:ilvl="8" w:tplc="0415001B" w:tentative="1">
+    <w:lvl w:ilvl="4">
       <w:start w:val="1"/>
-      <w:numFmt w:val="lowerRoman"/>
-      <w:lvlText w:val="%9."/>
-      <w:lvlJc w:val="right"/>
-      <w:pPr>
-        <w:ind w:left="6480" w:hanging="180"/>
+      <w:numFmt w:val="decimal"/>
+      <w:lvlText w:val="%1.%2.%3.%4.%5."/>
+      <w:lvlJc w:val="left"/>
+      <w:pPr>
+        <w:ind w:left="2232" w:hanging="792"/>
+      </w:pPr>
+    </w:lvl>
+    <w:lvl w:ilvl="5">
+      <w:start w:val="1"/>
+      <w:numFmt w:val="decimal"/>
+      <w:lvlText w:val="%1.%2.%3.%4.%5.%6."/>
+      <w:lvlJc w:val="left"/>
+      <w:pPr>
+        <w:ind w:left="2736" w:hanging="936"/>
+      </w:pPr>
+    </w:lvl>
+    <w:lvl w:ilvl="6">
+      <w:start w:val="1"/>
+      <w:numFmt w:val="decimal"/>
+      <w:lvlText w:val="%1.%2.%3.%4.%5.%6.%7."/>
+      <w:lvlJc w:val="left"/>
+      <w:pPr>
+        <w:ind w:left="3240" w:hanging="1080"/>
+      </w:pPr>
+    </w:lvl>
+    <w:lvl w:ilvl="7">
+      <w:start w:val="1"/>
+      <w:numFmt w:val="decimal"/>
+      <w:lvlText w:val="%1.%2.%3.%4.%5.%6.%7.%8."/>
+      <w:lvlJc w:val="left"/>
+      <w:pPr>
+        <w:ind w:left="3744" w:hanging="1224"/>
+      </w:pPr>
+    </w:lvl>
+    <w:lvl w:ilvl="8">
+      <w:start w:val="1"/>
+      <w:numFmt w:val="decimal"/>
+      <w:lvlText w:val="%1.%2.%3.%4.%5.%6.%7.%8.%9."/>
+      <w:lvlJc w:val="left"/>
+      <w:pPr>
+        <w:ind w:left="4320" w:hanging="1440"/>
+      </w:pPr>
+    </w:lvl>
+  </w:abstractNum>
+  <w:abstractNum w:abstractNumId="1" w15:restartNumberingAfterBreak="0">
+    <w:nsid w:val="4C150E0A"/>
+    <w:multiLevelType w:val="multilevel"/>
+    <w:tmpl w:val="0415001F"/>
+    <w:lvl w:ilvl="0">
+      <w:start w:val="1"/>
+      <w:numFmt w:val="decimal"/>
+      <w:lvlText w:val="%1."/>
+      <w:lvlJc w:val="left"/>
+      <w:pPr>
+        <w:ind w:left="360" w:hanging="360"/>
+      </w:pPr>
+    </w:lvl>
+    <w:lvl w:ilvl="1">
+      <w:start w:val="1"/>
+      <w:numFmt w:val="decimal"/>
+      <w:lvlText w:val="%1.%2."/>
+      <w:lvlJc w:val="left"/>
+      <w:pPr>
+        <w:ind w:left="792" w:hanging="432"/>
+      </w:pPr>
+    </w:lvl>
+    <w:lvl w:ilvl="2">
+      <w:start w:val="1"/>
+      <w:numFmt w:val="decimal"/>
+      <w:lvlText w:val="%1.%2.%3."/>
+      <w:lvlJc w:val="left"/>
+      <w:pPr>
+        <w:ind w:left="1224" w:hanging="504"/>
+      </w:pPr>
+    </w:lvl>
+    <w:lvl w:ilvl="3">
+      <w:start w:val="1"/>
+      <w:numFmt w:val="decimal"/>
+      <w:lvlText w:val="%1.%2.%3.%4."/>
+      <w:lvlJc w:val="left"/>
+      <w:pPr>
+        <w:ind w:left="1728" w:hanging="648"/>
+      </w:pPr>
+    </w:lvl>
+    <w:lvl w:ilvl="4">
+      <w:start w:val="1"/>
+      <w:numFmt w:val="decimal"/>
+      <w:lvlText w:val="%1.%2.%3.%4.%5."/>
+      <w:lvlJc w:val="left"/>
+      <w:pPr>
+        <w:ind w:left="2232" w:hanging="792"/>
+      </w:pPr>
+    </w:lvl>
+    <w:lvl w:ilvl="5">
+      <w:start w:val="1"/>
+      <w:numFmt w:val="decimal"/>
+      <w:lvlText w:val="%1.%2.%3.%4.%5.%6."/>
+      <w:lvlJc w:val="left"/>
+      <w:pPr>
+        <w:ind w:left="2736" w:hanging="936"/>
+      </w:pPr>
+    </w:lvl>
+    <w:lvl w:ilvl="6">
+      <w:start w:val="1"/>
+      <w:numFmt w:val="decimal"/>
+      <w:lvlText w:val="%1.%2.%3.%4.%5.%6.%7."/>
+      <w:lvlJc w:val="left"/>
+      <w:pPr>
+        <w:ind w:left="3240" w:hanging="1080"/>
+      </w:pPr>
+    </w:lvl>
+    <w:lvl w:ilvl="7">
+      <w:start w:val="1"/>
+      <w:numFmt w:val="decimal"/>
+      <w:lvlText w:val="%1.%2.%3.%4.%5.%6.%7.%8."/>
+      <w:lvlJc w:val="left"/>
+      <w:pPr>
+        <w:ind w:left="3744" w:hanging="1224"/>
+      </w:pPr>
+    </w:lvl>
+    <w:lvl w:ilvl="8">
+      <w:start w:val="1"/>
+      <w:numFmt w:val="decimal"/>
+      <w:lvlText w:val="%1.%2.%3.%4.%5.%6.%7.%8.%9."/>
+      <w:lvlJc w:val="left"/>
+      <w:pPr>
+        <w:ind w:left="4320" w:hanging="1440"/>
       </w:pPr>
     </w:lvl>
   </w:abstractNum>
   <w:num w:numId="1">
     <w:abstractNumId w:val="0"/>
+  </w:num>
+  <w:num w:numId="2">
+    <w:abstractNumId w:val="1"/>
   </w:num>
 </w:numbering>
 </file>

</xml_diff>

<commit_message>
Dodanie sprawozdania oraz pliku DoxyGen
</commit_message>
<xml_diff>
--- a/Dokumentacja.docx
+++ b/Dokumentacja.docx
@@ -424,7 +424,7 @@
           <w:u w:val="none"/>
           <w:lang w:val="en-US"/>
         </w:rPr>
-        <w:t>a</w:t>
+        <w:t>y</w:t>
       </w:r>
       <w:proofErr w:type="spellEnd"/>
       <w:r>
@@ -443,7 +443,7 @@
           <w:u w:val="none"/>
           <w:lang w:val="en-US"/>
         </w:rPr>
-        <w:t xml:space="preserve">x8, </w:t>
+        <w:t xml:space="preserve">, </w:t>
       </w:r>
       <w:proofErr w:type="spellStart"/>
       <w:r>
@@ -492,16 +492,7 @@
           <w:u w:val="none"/>
           <w:lang w:val="en-US"/>
         </w:rPr>
-        <w:t xml:space="preserve">, </w:t>
-      </w:r>
-      <w:r>
-        <w:rPr>
-          <w:rStyle w:val="Hipercze"/>
-          <w:color w:val="auto"/>
-          <w:u w:val="none"/>
-          <w:lang w:val="en-US"/>
-        </w:rPr>
-        <w:t>stm32f407 discovery</w:t>
+        <w:t>, stm32f407 discovery</w:t>
       </w:r>
     </w:p>
     <w:p>
@@ -770,7 +761,25 @@
           <w:color w:val="auto"/>
           <w:u w:val="none"/>
         </w:rPr>
-        <w:t xml:space="preserve">. Przesyła do terminala informację (np.. „Nasz </w:t>
+        <w:t>. Przesyła do terminala informację (</w:t>
+      </w:r>
+      <w:proofErr w:type="gramStart"/>
+      <w:r>
+        <w:rPr>
+          <w:rStyle w:val="Hipercze"/>
+          <w:color w:val="auto"/>
+          <w:u w:val="none"/>
+        </w:rPr>
+        <w:t>np..</w:t>
+      </w:r>
+      <w:proofErr w:type="gramEnd"/>
+      <w:r>
+        <w:rPr>
+          <w:rStyle w:val="Hipercze"/>
+          <w:color w:val="auto"/>
+          <w:u w:val="none"/>
+        </w:rPr>
+        <w:t xml:space="preserve"> „Nasz </w:t>
       </w:r>
       <w:proofErr w:type="spellStart"/>
       <w:r>
@@ -817,7 +826,25 @@
           <w:color w:val="auto"/>
           <w:u w:val="none"/>
         </w:rPr>
-        <w:t xml:space="preserve"> Każda odebrana komenda powinna być potwierdzone poprzez przesłanie do PC albo ciągu liter „OK.”. jeśli komenda była poprawna albo „ERR” w przypadku gdy komenda nie została rozpoznana. </w:t>
+        <w:t xml:space="preserve"> Każda odebrana komenda powinna być potwierdzone poprzez przesłanie do PC albo ciągu liter „OK.”. jeśli komenda była poprawna albo „ERR” w </w:t>
+      </w:r>
+      <w:proofErr w:type="gramStart"/>
+      <w:r>
+        <w:rPr>
+          <w:rStyle w:val="Hipercze"/>
+          <w:color w:val="auto"/>
+          <w:u w:val="none"/>
+        </w:rPr>
+        <w:t>przypadku</w:t>
+      </w:r>
+      <w:proofErr w:type="gramEnd"/>
+      <w:r>
+        <w:rPr>
+          <w:rStyle w:val="Hipercze"/>
+          <w:color w:val="auto"/>
+          <w:u w:val="none"/>
+        </w:rPr>
+        <w:t xml:space="preserve"> gdy komenda nie została rozpoznana. </w:t>
       </w:r>
     </w:p>
     <w:p>

</xml_diff>